<commit_message>
ajout d'un fichier sql pour bd
BD = MySQL
</commit_message>
<xml_diff>
--- a/analyse/Cahier des charges.docx
+++ b/analyse/Cahier des charges.docx
@@ -463,8 +463,6 @@
               </w:rPr>
               <w:tab/>
             </w:r>
-            <w:bookmarkStart w:id="1" w:name="_GoBack"/>
-            <w:bookmarkEnd w:id="1"/>
             <w:r>
               <w:rPr>
                 <w:noProof/>
@@ -2807,8 +2805,8 @@
           <w:lang w:val="fr-CA"/>
         </w:rPr>
       </w:pPr>
-      <w:bookmarkStart w:id="2" w:name="_Toc291846940"/>
-      <w:bookmarkStart w:id="3" w:name="_Toc336257173"/>
+      <w:bookmarkStart w:id="1" w:name="_Toc291846940"/>
+      <w:bookmarkStart w:id="2" w:name="_Toc336257173"/>
       <w:r>
         <w:rPr>
           <w:lang w:val="fr-CA"/>
@@ -2816,50 +2814,80 @@
         <w:lastRenderedPageBreak/>
         <w:t>Dossier d’analyse des besoins</w:t>
       </w:r>
+      <w:bookmarkEnd w:id="1"/>
       <w:bookmarkEnd w:id="2"/>
+    </w:p>
+    <w:p>
+      <w:pPr>
+        <w:rPr>
+          <w:lang w:val="fr-CA"/>
+        </w:rPr>
+      </w:pPr>
+    </w:p>
+    <w:p>
+      <w:pPr>
+        <w:pStyle w:val="Titre2"/>
+        <w:rPr>
+          <w:lang w:val="fr-CA"/>
+        </w:rPr>
+      </w:pPr>
+      <w:bookmarkStart w:id="3" w:name="_Toc336257174"/>
+      <w:r>
+        <w:rPr>
+          <w:lang w:val="fr-CA"/>
+        </w:rPr>
+        <w:t>Présentation du domaine</w:t>
+      </w:r>
       <w:bookmarkEnd w:id="3"/>
     </w:p>
     <w:p>
       <w:pPr>
-        <w:rPr>
-          <w:lang w:val="fr-CA"/>
-        </w:rPr>
-      </w:pPr>
-    </w:p>
-    <w:p>
-      <w:pPr>
-        <w:pStyle w:val="Titre2"/>
-        <w:rPr>
-          <w:lang w:val="fr-CA"/>
-        </w:rPr>
-      </w:pPr>
-      <w:bookmarkStart w:id="4" w:name="_Toc336257174"/>
+        <w:pStyle w:val="Titre3"/>
+        <w:rPr>
+          <w:lang w:val="fr-CA"/>
+        </w:rPr>
+      </w:pPr>
+      <w:bookmarkStart w:id="4" w:name="_Toc336257175"/>
       <w:r>
         <w:rPr>
           <w:lang w:val="fr-CA"/>
         </w:rPr>
-        <w:t>Présentation du domaine</w:t>
+        <w:t>Objectif général</w:t>
       </w:r>
       <w:bookmarkEnd w:id="4"/>
     </w:p>
     <w:p>
       <w:pPr>
+        <w:rPr>
+          <w:lang w:val="fr-CA"/>
+        </w:rPr>
+      </w:pPr>
+      <w:r>
+        <w:rPr>
+          <w:lang w:val="fr-CA"/>
+        </w:rPr>
+        <w:t>Réalisation et implantation d’un site web pour les collectionneurs de cartes de sports.</w:t>
+      </w:r>
+    </w:p>
+    <w:p>
+      <w:pPr>
         <w:pStyle w:val="Titre3"/>
         <w:rPr>
           <w:lang w:val="fr-CA"/>
         </w:rPr>
       </w:pPr>
-      <w:bookmarkStart w:id="5" w:name="_Toc336257175"/>
+      <w:bookmarkStart w:id="5" w:name="_Toc336257176"/>
       <w:r>
         <w:rPr>
           <w:lang w:val="fr-CA"/>
         </w:rPr>
-        <w:t>Objectif général</w:t>
+        <w:t>Objectifs spécifiques</w:t>
       </w:r>
       <w:bookmarkEnd w:id="5"/>
     </w:p>
     <w:p>
       <w:pPr>
+        <w:jc w:val="both"/>
         <w:rPr>
           <w:lang w:val="fr-CA"/>
         </w:rPr>
@@ -2868,345 +2896,315 @@
         <w:rPr>
           <w:lang w:val="fr-CA"/>
         </w:rPr>
-        <w:t>Réalisation et implantation d’un site web pour les collectionneurs de cartes de sports.</w:t>
+        <w:t>La page d’accueil du site web présente trois options</w:t>
+      </w:r>
+      <w:r>
+        <w:rPr>
+          <w:lang w:val="fr-CA"/>
+        </w:rPr>
+        <w:t> : se connecter, s’inscrire et</w:t>
+      </w:r>
+      <w:r>
+        <w:rPr>
+          <w:lang w:val="fr-CA"/>
+        </w:rPr>
+        <w:t xml:space="preserve"> la visite libre. Lors de la visite libre, l’utilisateur ne peut que consulter les fiches des membres et faire des reche</w:t>
+      </w:r>
+      <w:r>
+        <w:rPr>
+          <w:lang w:val="fr-CA"/>
+        </w:rPr>
+        <w:t>rches. Il ne peut faire d’offre ou de commentaire</w:t>
+      </w:r>
+      <w:r>
+        <w:rPr>
+          <w:lang w:val="fr-CA"/>
+        </w:rPr>
+        <w:t>.</w:t>
+      </w:r>
+      <w:r>
+        <w:rPr>
+          <w:lang w:val="fr-CA"/>
+        </w:rPr>
+        <w:t xml:space="preserve"> Lors de l’inscription, l’utilisateur est invité à entrer les champs suivants : nom, prénom, pseudo, mot de passe, ville, code postale, courriel ainsi que le choix de sa collection de cartes (hockey, baseball, football ou basketball).</w:t>
       </w:r>
     </w:p>
     <w:p>
       <w:pPr>
+        <w:jc w:val="both"/>
+        <w:rPr>
+          <w:lang w:val="fr-CA"/>
+        </w:rPr>
+      </w:pPr>
+      <w:r>
+        <w:rPr>
+          <w:lang w:val="fr-CA"/>
+        </w:rPr>
+        <w:t>L’utilisateur connecté</w:t>
+      </w:r>
+      <w:r>
+        <w:rPr>
+          <w:lang w:val="fr-CA"/>
+        </w:rPr>
+        <w:t xml:space="preserve"> est un membre du site. Un membre a les mêmes droits qu’un visiteur en plus de pouvoir accéder à sa collection de carte</w:t>
+      </w:r>
+      <w:r>
+        <w:rPr>
+          <w:lang w:val="fr-CA"/>
+        </w:rPr>
+        <w:t>s</w:t>
+      </w:r>
+      <w:r>
+        <w:rPr>
+          <w:lang w:val="fr-CA"/>
+        </w:rPr>
+        <w:t>, ajouter des cartes, supprimer des cartes, commenter des cartes, faire des o</w:t>
+      </w:r>
+      <w:r>
+        <w:rPr>
+          <w:lang w:val="fr-CA"/>
+        </w:rPr>
+        <w:t>ffres, envoyer un message privé</w:t>
+      </w:r>
+      <w:r>
+        <w:rPr>
+          <w:lang w:val="fr-CA"/>
+        </w:rPr>
+        <w:t xml:space="preserve"> via une messagerie interne</w:t>
+      </w:r>
+      <w:r>
+        <w:rPr>
+          <w:lang w:val="fr-CA"/>
+        </w:rPr>
+        <w:t>.</w:t>
+      </w:r>
+      <w:r>
+        <w:rPr>
+          <w:lang w:val="fr-CA"/>
+        </w:rPr>
+        <w:t xml:space="preserve"> Il est</w:t>
+      </w:r>
+      <w:r>
+        <w:rPr>
+          <w:lang w:val="fr-CA"/>
+        </w:rPr>
+        <w:t xml:space="preserve"> possible de modifier l’arrière-plan du site pour qu’il soit personnalisé.</w:t>
+      </w:r>
+      <w:r>
+        <w:rPr>
+          <w:lang w:val="fr-CA"/>
+        </w:rPr>
+        <w:t xml:space="preserve"> Une offre est faite en envoyant </w:t>
+      </w:r>
+      <w:r>
+        <w:rPr>
+          <w:lang w:val="fr-CA"/>
+        </w:rPr>
+        <w:t xml:space="preserve">un message interne concernant la </w:t>
+      </w:r>
+      <w:r>
+        <w:rPr>
+          <w:lang w:val="fr-CA"/>
+        </w:rPr>
+        <w:t>carte et non dans un regroupement d’offres et de demandes</w:t>
+      </w:r>
+      <w:r>
+        <w:rPr>
+          <w:lang w:val="fr-CA"/>
+        </w:rPr>
+        <w:t xml:space="preserve"> (</w:t>
+      </w:r>
+      <w:r>
+        <w:rPr>
+          <w:lang w:val="fr-CA"/>
+        </w:rPr>
+        <w:t>p</w:t>
+      </w:r>
+      <w:r>
+        <w:rPr>
+          <w:lang w:val="fr-CA"/>
+        </w:rPr>
+        <w:t>as de marché)</w:t>
+      </w:r>
+      <w:r>
+        <w:rPr>
+          <w:lang w:val="fr-CA"/>
+        </w:rPr>
+        <w:t>.</w:t>
+      </w:r>
+    </w:p>
+    <w:p>
+      <w:pPr>
+        <w:jc w:val="both"/>
+        <w:rPr>
+          <w:lang w:val="fr-CA"/>
+        </w:rPr>
+      </w:pPr>
+      <w:r>
+        <w:rPr>
+          <w:lang w:val="fr-CA"/>
+        </w:rPr>
+        <w:t xml:space="preserve">Pour chaque fiche, il y </w:t>
+      </w:r>
+      <w:r>
+        <w:rPr>
+          <w:lang w:val="fr-CA"/>
+        </w:rPr>
+        <w:t>a</w:t>
+      </w:r>
+      <w:r>
+        <w:rPr>
+          <w:lang w:val="fr-CA"/>
+        </w:rPr>
+        <w:t xml:space="preserve"> un bouton de partage sur Facebook et une file de commentaire</w:t>
+      </w:r>
+      <w:r>
+        <w:rPr>
+          <w:lang w:val="fr-CA"/>
+        </w:rPr>
+        <w:t>s</w:t>
+      </w:r>
+      <w:r>
+        <w:rPr>
+          <w:lang w:val="fr-CA"/>
+        </w:rPr>
+        <w:t xml:space="preserve"> accessible seulement si on clique sur un bouton. Sur cette fiche, il est possible de voir à qui appartient la carte à l’aide du pseudonyme.</w:t>
+      </w:r>
+      <w:r>
+        <w:rPr>
+          <w:lang w:val="fr-CA"/>
+        </w:rPr>
+        <w:t xml:space="preserve"> Quand on clique sur une image</w:t>
+      </w:r>
+      <w:r>
+        <w:rPr>
+          <w:lang w:val="fr-CA"/>
+        </w:rPr>
+        <w:t xml:space="preserve"> de carte, l’image s’affiche</w:t>
+      </w:r>
+      <w:r>
+        <w:rPr>
+          <w:lang w:val="fr-CA"/>
+        </w:rPr>
+        <w:t xml:space="preserve"> plus grande. Les champs disponibles pour chaque fiche sont : éditeur, collection, année, numéro de la carte, nom, prénom, équipe, numéro du joueur, recrue (oui ou non), </w:t>
+      </w:r>
+      <w:r>
+        <w:rPr>
+          <w:lang w:val="fr-CA"/>
+        </w:rPr>
+        <w:t>position</w:t>
+      </w:r>
+      <w:r>
+        <w:rPr>
+          <w:lang w:val="fr-CA"/>
+        </w:rPr>
+        <w:t xml:space="preserve">, </w:t>
+      </w:r>
+      <w:r>
+        <w:rPr>
+          <w:lang w:val="fr-CA"/>
+        </w:rPr>
+        <w:t>numérotation</w:t>
+      </w:r>
+      <w:r>
+        <w:rPr>
+          <w:lang w:val="fr-CA"/>
+        </w:rPr>
+        <w:t xml:space="preserve"> (exemple la carte 225/300), la valeur en dollar canadien et l’état de la carte (impeccable, bonne, moyenne, </w:t>
+      </w:r>
+      <w:r>
+        <w:rPr>
+          <w:lang w:val="fr-CA"/>
+        </w:rPr>
+        <w:t>passable ou p</w:t>
+      </w:r>
+      <w:r>
+        <w:rPr>
+          <w:lang w:val="fr-CA"/>
+        </w:rPr>
+        <w:t>iètre). On p</w:t>
+      </w:r>
+      <w:r>
+        <w:rPr>
+          <w:lang w:val="fr-CA"/>
+        </w:rPr>
+        <w:t>eut</w:t>
+      </w:r>
+      <w:r>
+        <w:rPr>
+          <w:lang w:val="fr-CA"/>
+        </w:rPr>
+        <w:t xml:space="preserve"> également insérer deux images par fichier ou par photo webcam, le devant et le derrière de la carte.</w:t>
+      </w:r>
+    </w:p>
+    <w:p>
+      <w:pPr>
+        <w:jc w:val="both"/>
+        <w:rPr>
+          <w:lang w:val="fr-CA"/>
+        </w:rPr>
+      </w:pPr>
+      <w:r>
+        <w:rPr>
+          <w:lang w:val="fr-CA"/>
+        </w:rPr>
+        <w:t>Le site est en français uniquemen</w:t>
+      </w:r>
+      <w:r>
+        <w:rPr>
+          <w:lang w:val="fr-CA"/>
+        </w:rPr>
+        <w:t>t. La page d’accueil contien</w:t>
+      </w:r>
+      <w:r>
+        <w:rPr>
+          <w:lang w:val="fr-CA"/>
+        </w:rPr>
+        <w:t>t les nouvelles cartes entrées.</w:t>
+      </w:r>
+      <w:r>
+        <w:rPr>
+          <w:lang w:val="fr-CA"/>
+        </w:rPr>
+        <w:t xml:space="preserve"> Il y a un administrateur unique qui reçoit un courriel lorsqu’une inscription a lieu et </w:t>
+      </w:r>
+      <w:r>
+        <w:rPr>
+          <w:lang w:val="fr-CA"/>
+        </w:rPr>
+        <w:t xml:space="preserve">qui </w:t>
+      </w:r>
+      <w:r>
+        <w:rPr>
+          <w:lang w:val="fr-CA"/>
+        </w:rPr>
+        <w:t>peut bann</w:t>
+      </w:r>
+      <w:r>
+        <w:rPr>
+          <w:lang w:val="fr-CA"/>
+        </w:rPr>
+        <w:t>ir un utilisateur s’il le désir, supprimer des commentaires et supprimer des fiches de carte.</w:t>
+      </w:r>
+    </w:p>
+    <w:p>
+      <w:pPr>
         <w:pStyle w:val="Titre3"/>
         <w:rPr>
           <w:lang w:val="fr-CA"/>
         </w:rPr>
       </w:pPr>
-      <w:bookmarkStart w:id="6" w:name="_Toc336257176"/>
+      <w:bookmarkStart w:id="6" w:name="_Toc336257177"/>
       <w:r>
         <w:rPr>
           <w:lang w:val="fr-CA"/>
         </w:rPr>
-        <w:t>Objectifs spécifiques</w:t>
+        <w:t>Contexte du système</w:t>
       </w:r>
       <w:bookmarkEnd w:id="6"/>
     </w:p>
     <w:p>
       <w:pPr>
-        <w:jc w:val="both"/>
-        <w:rPr>
-          <w:lang w:val="fr-CA"/>
-        </w:rPr>
-      </w:pPr>
-      <w:r>
-        <w:rPr>
-          <w:lang w:val="fr-CA"/>
-        </w:rPr>
-        <w:t>La page d’accueil du site web présente trois options</w:t>
-      </w:r>
-      <w:r>
-        <w:rPr>
-          <w:lang w:val="fr-CA"/>
-        </w:rPr>
-        <w:t> : se connecter, s’inscrire et</w:t>
-      </w:r>
-      <w:r>
-        <w:rPr>
-          <w:lang w:val="fr-CA"/>
-        </w:rPr>
-        <w:t xml:space="preserve"> la visite libre. Lors de la visite libre, l’utilisateur ne peut que consulter les fiches des membres et faire des reche</w:t>
-      </w:r>
-      <w:r>
-        <w:rPr>
-          <w:lang w:val="fr-CA"/>
-        </w:rPr>
-        <w:t>rches. Il ne peut faire d’offre ou de commentaire</w:t>
-      </w:r>
-      <w:r>
-        <w:rPr>
-          <w:lang w:val="fr-CA"/>
-        </w:rPr>
-        <w:t>.</w:t>
-      </w:r>
-      <w:r>
-        <w:rPr>
-          <w:lang w:val="fr-CA"/>
-        </w:rPr>
-        <w:t xml:space="preserve"> Lors de l’inscription, l’utilisateur est invité à entrer les champs suivants : nom, prénom, pseudo, mot de passe, ville, code postale, courriel ainsi que le choix de sa collection de cartes (hockey, baseball, football ou basketball).</w:t>
-      </w:r>
-    </w:p>
-    <w:p>
-      <w:pPr>
-        <w:jc w:val="both"/>
-        <w:rPr>
-          <w:lang w:val="fr-CA"/>
-        </w:rPr>
-      </w:pPr>
-      <w:r>
-        <w:rPr>
-          <w:lang w:val="fr-CA"/>
-        </w:rPr>
-        <w:t>L’utilisateur connecté</w:t>
-      </w:r>
-      <w:r>
-        <w:rPr>
-          <w:lang w:val="fr-CA"/>
-        </w:rPr>
-        <w:t xml:space="preserve"> est un membre du site. Un membre a les mêmes droits qu’un visiteur en plus de pouvoir accéder à sa collection de carte</w:t>
-      </w:r>
-      <w:r>
-        <w:rPr>
-          <w:lang w:val="fr-CA"/>
-        </w:rPr>
-        <w:t>s</w:t>
-      </w:r>
-      <w:r>
-        <w:rPr>
-          <w:lang w:val="fr-CA"/>
-        </w:rPr>
-        <w:t>, ajouter des cartes, supprimer des cartes, commenter des cartes, faire des o</w:t>
-      </w:r>
-      <w:r>
-        <w:rPr>
-          <w:lang w:val="fr-CA"/>
-        </w:rPr>
-        <w:t>ffres, envoyer un message privé</w:t>
-      </w:r>
-      <w:r>
-        <w:rPr>
-          <w:lang w:val="fr-CA"/>
-        </w:rPr>
-        <w:t xml:space="preserve"> via une messagerie interne</w:t>
-      </w:r>
-      <w:r>
-        <w:rPr>
-          <w:lang w:val="fr-CA"/>
-        </w:rPr>
-        <w:t>.</w:t>
-      </w:r>
-      <w:r>
-        <w:rPr>
-          <w:lang w:val="fr-CA"/>
-        </w:rPr>
-        <w:t xml:space="preserve"> Il est</w:t>
-      </w:r>
-      <w:r>
-        <w:rPr>
-          <w:lang w:val="fr-CA"/>
-        </w:rPr>
-        <w:t xml:space="preserve"> possible de modifier l’arrière-plan du site pour qu’il soit personnalisé.</w:t>
-      </w:r>
-      <w:r>
-        <w:rPr>
-          <w:lang w:val="fr-CA"/>
-        </w:rPr>
-        <w:t xml:space="preserve"> Une offre est faite en envoyant </w:t>
-      </w:r>
-      <w:r>
-        <w:rPr>
-          <w:lang w:val="fr-CA"/>
-        </w:rPr>
-        <w:t xml:space="preserve">un message interne concernant la </w:t>
-      </w:r>
-      <w:r>
-        <w:rPr>
-          <w:lang w:val="fr-CA"/>
-        </w:rPr>
-        <w:t>carte et non dans un regroupement d’offres et de demandes</w:t>
-      </w:r>
-      <w:r>
-        <w:rPr>
-          <w:lang w:val="fr-CA"/>
-        </w:rPr>
-        <w:t xml:space="preserve"> (</w:t>
-      </w:r>
-      <w:r>
-        <w:rPr>
-          <w:lang w:val="fr-CA"/>
-        </w:rPr>
-        <w:t>p</w:t>
-      </w:r>
-      <w:r>
-        <w:rPr>
-          <w:lang w:val="fr-CA"/>
-        </w:rPr>
-        <w:t>as de marché)</w:t>
-      </w:r>
-      <w:r>
-        <w:rPr>
-          <w:lang w:val="fr-CA"/>
-        </w:rPr>
-        <w:t>.</w:t>
-      </w:r>
-    </w:p>
-    <w:p>
-      <w:pPr>
-        <w:jc w:val="both"/>
-        <w:rPr>
-          <w:lang w:val="fr-CA"/>
-        </w:rPr>
-      </w:pPr>
-      <w:r>
-        <w:rPr>
-          <w:lang w:val="fr-CA"/>
-        </w:rPr>
-        <w:t xml:space="preserve">Pour chaque fiche, il y </w:t>
-      </w:r>
-      <w:r>
-        <w:rPr>
-          <w:lang w:val="fr-CA"/>
-        </w:rPr>
-        <w:t>a</w:t>
-      </w:r>
-      <w:r>
-        <w:rPr>
-          <w:lang w:val="fr-CA"/>
-        </w:rPr>
-        <w:t xml:space="preserve"> un bouton de partage sur Facebook et une file de commentaire</w:t>
-      </w:r>
-      <w:r>
-        <w:rPr>
-          <w:lang w:val="fr-CA"/>
-        </w:rPr>
-        <w:t>s</w:t>
-      </w:r>
-      <w:r>
-        <w:rPr>
-          <w:lang w:val="fr-CA"/>
-        </w:rPr>
-        <w:t xml:space="preserve"> accessible seulement si on clique sur un bouton. Sur cette fiche, il est possible de voir à qui appartient la carte à l’aide du pseudonyme.</w:t>
-      </w:r>
-      <w:r>
-        <w:rPr>
-          <w:lang w:val="fr-CA"/>
-        </w:rPr>
-        <w:t xml:space="preserve"> Quand on clique sur une image</w:t>
-      </w:r>
-      <w:r>
-        <w:rPr>
-          <w:lang w:val="fr-CA"/>
-        </w:rPr>
-        <w:t xml:space="preserve"> de carte, l’image s’affiche</w:t>
-      </w:r>
-      <w:r>
-        <w:rPr>
-          <w:lang w:val="fr-CA"/>
-        </w:rPr>
-        <w:t xml:space="preserve"> plus grande. Les champs disponibles pour chaque fiche sont : éditeur, collection, année, numéro de la carte, nom, prénom, équipe, numéro du joueur, recrue (oui ou non), </w:t>
-      </w:r>
-      <w:r>
-        <w:rPr>
-          <w:lang w:val="fr-CA"/>
-        </w:rPr>
-        <w:t>position</w:t>
-      </w:r>
-      <w:r>
-        <w:rPr>
-          <w:lang w:val="fr-CA"/>
-        </w:rPr>
-        <w:t xml:space="preserve">, </w:t>
-      </w:r>
-      <w:r>
-        <w:rPr>
-          <w:lang w:val="fr-CA"/>
-        </w:rPr>
-        <w:t>numérotation</w:t>
-      </w:r>
-      <w:r>
-        <w:rPr>
-          <w:lang w:val="fr-CA"/>
-        </w:rPr>
-        <w:t xml:space="preserve"> (exemple la carte 225/300), la valeur en dollar canadien et l’état de la carte (impeccable, bonne, moyenne, </w:t>
-      </w:r>
-      <w:r>
-        <w:rPr>
-          <w:lang w:val="fr-CA"/>
-        </w:rPr>
-        <w:t>passable ou p</w:t>
-      </w:r>
-      <w:r>
-        <w:rPr>
-          <w:lang w:val="fr-CA"/>
-        </w:rPr>
-        <w:t>iètre). On p</w:t>
-      </w:r>
-      <w:r>
-        <w:rPr>
-          <w:lang w:val="fr-CA"/>
-        </w:rPr>
-        <w:t>eut</w:t>
-      </w:r>
-      <w:r>
-        <w:rPr>
-          <w:lang w:val="fr-CA"/>
-        </w:rPr>
-        <w:t xml:space="preserve"> également insérer deux images par fichier ou par photo webcam, le devant et le derrière de la carte.</w:t>
-      </w:r>
-    </w:p>
-    <w:p>
-      <w:pPr>
-        <w:jc w:val="both"/>
-        <w:rPr>
-          <w:lang w:val="fr-CA"/>
-        </w:rPr>
-      </w:pPr>
-      <w:r>
-        <w:rPr>
-          <w:lang w:val="fr-CA"/>
-        </w:rPr>
-        <w:t>Le site est en français uniquemen</w:t>
-      </w:r>
-      <w:r>
-        <w:rPr>
-          <w:lang w:val="fr-CA"/>
-        </w:rPr>
-        <w:t>t. La page d’accueil contien</w:t>
-      </w:r>
-      <w:r>
-        <w:rPr>
-          <w:lang w:val="fr-CA"/>
-        </w:rPr>
-        <w:t>t les nouvelles cartes entrées.</w:t>
-      </w:r>
-      <w:r>
-        <w:rPr>
-          <w:lang w:val="fr-CA"/>
-        </w:rPr>
-        <w:t xml:space="preserve"> Il y a un administrateur unique qui reçoit un courriel lorsqu’une inscription a lieu et </w:t>
-      </w:r>
-      <w:r>
-        <w:rPr>
-          <w:lang w:val="fr-CA"/>
-        </w:rPr>
-        <w:t xml:space="preserve">qui </w:t>
-      </w:r>
-      <w:r>
-        <w:rPr>
-          <w:lang w:val="fr-CA"/>
-        </w:rPr>
-        <w:t>peut bann</w:t>
-      </w:r>
-      <w:r>
-        <w:rPr>
-          <w:lang w:val="fr-CA"/>
-        </w:rPr>
-        <w:t>ir un utilisateur s’il le désir, supprimer des commentaires et supprimer des fiches de carte.</w:t>
-      </w:r>
-    </w:p>
-    <w:p>
-      <w:pPr>
-        <w:pStyle w:val="Titre3"/>
-        <w:rPr>
-          <w:lang w:val="fr-CA"/>
-        </w:rPr>
-      </w:pPr>
-      <w:bookmarkStart w:id="7" w:name="_Toc336257177"/>
-      <w:r>
-        <w:rPr>
-          <w:lang w:val="fr-CA"/>
-        </w:rPr>
-        <w:t>Contexte du système</w:t>
-      </w:r>
-      <w:bookmarkEnd w:id="7"/>
-    </w:p>
-    <w:p>
-      <w:pPr>
         <w:rPr>
           <w:lang w:val="fr-CA"/>
         </w:rPr>
@@ -3237,14 +3235,14 @@
           <w:lang w:val="fr-CA"/>
         </w:rPr>
       </w:pPr>
-      <w:bookmarkStart w:id="8" w:name="_Toc336257178"/>
+      <w:bookmarkStart w:id="7" w:name="_Toc336257178"/>
       <w:r>
         <w:rPr>
           <w:lang w:val="fr-CA"/>
         </w:rPr>
         <w:t>Exigences fonctionnelles</w:t>
       </w:r>
-      <w:bookmarkEnd w:id="8"/>
+      <w:bookmarkEnd w:id="7"/>
     </w:p>
     <w:p>
       <w:pPr>
@@ -3803,14 +3801,14 @@
           <w:lang w:val="fr-CA"/>
         </w:rPr>
       </w:pPr>
-      <w:bookmarkStart w:id="9" w:name="_Toc336257179"/>
+      <w:bookmarkStart w:id="8" w:name="_Toc336257179"/>
       <w:r>
         <w:rPr>
           <w:lang w:val="fr-CA"/>
         </w:rPr>
         <w:t>Exigences non-fonctionnelles</w:t>
       </w:r>
-      <w:bookmarkEnd w:id="9"/>
+      <w:bookmarkEnd w:id="8"/>
     </w:p>
     <w:p>
       <w:pPr>
@@ -3921,14 +3919,14 @@
           <w:lang w:val="fr-CA"/>
         </w:rPr>
       </w:pPr>
-      <w:bookmarkStart w:id="10" w:name="_Toc336257180"/>
+      <w:bookmarkStart w:id="9" w:name="_Toc336257180"/>
       <w:r>
         <w:rPr>
           <w:lang w:val="fr-CA"/>
         </w:rPr>
         <w:t>Objets métiers</w:t>
       </w:r>
-      <w:bookmarkEnd w:id="10"/>
+      <w:bookmarkEnd w:id="9"/>
     </w:p>
     <w:p>
       <w:pPr>
@@ -4059,7 +4057,7 @@
           <w:lang w:val="fr-CA"/>
         </w:rPr>
       </w:pPr>
-      <w:bookmarkStart w:id="11" w:name="_Toc336257181"/>
+      <w:bookmarkStart w:id="10" w:name="_Toc336257181"/>
       <w:r>
         <w:rPr>
           <w:lang w:val="fr-CA"/>
@@ -4079,7 +4077,7 @@
         </w:rPr>
         <w:t xml:space="preserve"> de cas d’utilisation</w:t>
       </w:r>
-      <w:bookmarkEnd w:id="11"/>
+      <w:bookmarkEnd w:id="10"/>
     </w:p>
     <w:p>
       <w:pPr>
@@ -4088,14 +4086,14 @@
           <w:lang w:val="fr-CA"/>
         </w:rPr>
       </w:pPr>
-      <w:bookmarkStart w:id="12" w:name="_Toc336257182"/>
+      <w:bookmarkStart w:id="11" w:name="_Toc336257182"/>
       <w:r>
         <w:rPr>
           <w:lang w:val="fr-CA"/>
         </w:rPr>
         <w:t>Description des acteurs</w:t>
       </w:r>
-      <w:bookmarkEnd w:id="12"/>
+      <w:bookmarkEnd w:id="11"/>
     </w:p>
     <w:p>
       <w:pPr>
@@ -4298,7 +4296,7 @@
           <w:lang w:val="fr-CA"/>
         </w:rPr>
       </w:pPr>
-      <w:bookmarkStart w:id="13" w:name="_Toc336257183"/>
+      <w:bookmarkStart w:id="12" w:name="_Toc336257183"/>
       <w:r>
         <w:rPr>
           <w:lang w:val="fr-CA"/>
@@ -4306,7 +4304,7 @@
         <w:lastRenderedPageBreak/>
         <w:t>Vue des paquetages</w:t>
       </w:r>
-      <w:bookmarkEnd w:id="13"/>
+      <w:bookmarkEnd w:id="12"/>
     </w:p>
     <w:p>
       <w:pPr>
@@ -4391,7 +4389,7 @@
           <w:lang w:val="fr-CA"/>
         </w:rPr>
       </w:pPr>
-      <w:bookmarkStart w:id="14" w:name="_Toc336257184"/>
+      <w:bookmarkStart w:id="13" w:name="_Toc336257184"/>
       <w:r>
         <w:rPr>
           <w:lang w:val="fr-CA"/>
@@ -4399,7 +4397,7 @@
         <w:lastRenderedPageBreak/>
         <w:t>Visiteur</w:t>
       </w:r>
-      <w:bookmarkEnd w:id="14"/>
+      <w:bookmarkEnd w:id="13"/>
     </w:p>
     <w:p>
       <w:pPr>
@@ -4541,7 +4539,7 @@
           <w:lang w:val="fr-CA"/>
         </w:rPr>
       </w:pPr>
-      <w:bookmarkStart w:id="15" w:name="_Toc336257185"/>
+      <w:bookmarkStart w:id="14" w:name="_Toc336257185"/>
       <w:r>
         <w:rPr>
           <w:lang w:val="fr-CA"/>
@@ -4549,7 +4547,7 @@
         <w:lastRenderedPageBreak/>
         <w:t>Membre</w:t>
       </w:r>
-      <w:bookmarkEnd w:id="15"/>
+      <w:bookmarkEnd w:id="14"/>
     </w:p>
     <w:p>
       <w:pPr>
@@ -4643,14 +4641,14 @@
           <w:lang w:val="fr-CA"/>
         </w:rPr>
       </w:pPr>
-      <w:bookmarkStart w:id="16" w:name="_Toc336257186"/>
+      <w:bookmarkStart w:id="15" w:name="_Toc336257186"/>
       <w:r>
         <w:rPr>
           <w:lang w:val="fr-CA"/>
         </w:rPr>
         <w:t>Administrateur</w:t>
       </w:r>
-      <w:bookmarkEnd w:id="16"/>
+      <w:bookmarkEnd w:id="15"/>
     </w:p>
     <w:p>
       <w:pPr>
@@ -4737,14 +4735,14 @@
           <w:lang w:val="fr-CA"/>
         </w:rPr>
       </w:pPr>
-      <w:bookmarkStart w:id="17" w:name="_Toc336257187"/>
+      <w:bookmarkStart w:id="16" w:name="_Toc336257187"/>
       <w:r>
         <w:rPr>
           <w:lang w:val="fr-CA"/>
         </w:rPr>
         <w:t>Connexion</w:t>
       </w:r>
-      <w:bookmarkEnd w:id="17"/>
+      <w:bookmarkEnd w:id="16"/>
     </w:p>
     <w:p>
       <w:pPr>
@@ -4821,34 +4819,34 @@
           <w:lang w:val="fr-CA"/>
         </w:rPr>
       </w:pPr>
-      <w:bookmarkStart w:id="18" w:name="_Toc336257188"/>
+      <w:bookmarkStart w:id="17" w:name="_Toc336257188"/>
       <w:r>
         <w:rPr>
           <w:lang w:val="fr-CA"/>
         </w:rPr>
         <w:lastRenderedPageBreak/>
         <w:t>Maquette du site</w:t>
+      </w:r>
+      <w:bookmarkEnd w:id="17"/>
+    </w:p>
+    <w:p>
+      <w:pPr>
+        <w:pStyle w:val="Titre3"/>
+        <w:rPr>
+          <w:lang w:val="fr-CA"/>
+        </w:rPr>
+      </w:pPr>
+      <w:bookmarkStart w:id="18" w:name="_Toc336257189"/>
+      <w:r>
+        <w:rPr>
+          <w:lang w:val="fr-CA"/>
+        </w:rPr>
+        <w:t>Description des pages</w:t>
       </w:r>
       <w:bookmarkEnd w:id="18"/>
     </w:p>
     <w:p>
       <w:pPr>
-        <w:pStyle w:val="Titre3"/>
-        <w:rPr>
-          <w:lang w:val="fr-CA"/>
-        </w:rPr>
-      </w:pPr>
-      <w:bookmarkStart w:id="19" w:name="_Toc336257189"/>
-      <w:r>
-        <w:rPr>
-          <w:lang w:val="fr-CA"/>
-        </w:rPr>
-        <w:t>Description des pages</w:t>
-      </w:r>
-      <w:bookmarkEnd w:id="19"/>
-    </w:p>
-    <w:p>
-      <w:pPr>
         <w:rPr>
           <w:lang w:val="fr-CA"/>
         </w:rPr>
@@ -4871,7 +4869,21 @@
         <w:rPr>
           <w:lang w:val="fr-CA"/>
         </w:rPr>
-        <w:t>Cette page contient une description du site internet, des ses principales caractéristiques et de son but. Elle présente également les mises-à-jour et les nouvelles fonctionnalités intégrées au site web récemment. Elle comprend aussi les plus récents membres à avoir joint le site.</w:t>
+        <w:t xml:space="preserve">Cette page contient une description du site internet, </w:t>
+      </w:r>
+      <w:proofErr w:type="spellStart"/>
+      <w:r>
+        <w:rPr>
+          <w:lang w:val="fr-CA"/>
+        </w:rPr>
+        <w:t>des</w:t>
+      </w:r>
+      <w:proofErr w:type="spellEnd"/>
+      <w:r>
+        <w:rPr>
+          <w:lang w:val="fr-CA"/>
+        </w:rPr>
+        <w:t xml:space="preserve"> ses principales caractéristiques et de son but. Elle présente également les mises-à-jour et les nouvelles fonctionnalités intégrées au site web récemment. Elle comprend aussi les plus récents membres à avoir joint le site.</w:t>
       </w:r>
     </w:p>
     <w:p>
@@ -5113,14 +5125,14 @@
           <w:lang w:val="fr-CA"/>
         </w:rPr>
       </w:pPr>
-      <w:bookmarkStart w:id="20" w:name="_Toc336257190"/>
+      <w:bookmarkStart w:id="19" w:name="_Toc336257190"/>
       <w:r>
         <w:rPr>
           <w:lang w:val="fr-CA"/>
         </w:rPr>
         <w:t>Page accueil</w:t>
       </w:r>
-      <w:bookmarkEnd w:id="20"/>
+      <w:bookmarkEnd w:id="19"/>
     </w:p>
     <w:p>
       <w:pPr>
@@ -5197,7 +5209,7 @@
           <w:lang w:val="fr-CA"/>
         </w:rPr>
       </w:pPr>
-      <w:bookmarkStart w:id="21" w:name="_Toc336257191"/>
+      <w:bookmarkStart w:id="20" w:name="_Toc336257191"/>
       <w:r>
         <w:rPr>
           <w:lang w:val="fr-CA"/>
@@ -5205,7 +5217,7 @@
         <w:lastRenderedPageBreak/>
         <w:t>Page administration</w:t>
       </w:r>
-      <w:bookmarkEnd w:id="21"/>
+      <w:bookmarkEnd w:id="20"/>
       <w:r>
         <w:rPr>
           <w:lang w:val="fr-CA"/>
@@ -5288,7 +5300,7 @@
           <w:lang w:val="fr-CA"/>
         </w:rPr>
       </w:pPr>
-      <w:bookmarkStart w:id="22" w:name="_Toc336257192"/>
+      <w:bookmarkStart w:id="21" w:name="_Toc336257192"/>
       <w:r>
         <w:rPr>
           <w:lang w:val="fr-CA"/>
@@ -5296,7 +5308,7 @@
         <w:lastRenderedPageBreak/>
         <w:t>Page fiche</w:t>
       </w:r>
-      <w:bookmarkEnd w:id="22"/>
+      <w:bookmarkEnd w:id="21"/>
       <w:r>
         <w:rPr>
           <w:lang w:val="fr-CA"/>
@@ -5379,7 +5391,7 @@
           <w:lang w:val="fr-CA"/>
         </w:rPr>
       </w:pPr>
-      <w:bookmarkStart w:id="23" w:name="_Toc336257193"/>
+      <w:bookmarkStart w:id="22" w:name="_Toc336257193"/>
       <w:r>
         <w:rPr>
           <w:lang w:val="fr-CA"/>
@@ -5394,7 +5406,7 @@
         </w:rPr>
         <w:t>fil_fiche</w:t>
       </w:r>
-      <w:bookmarkEnd w:id="23"/>
+      <w:bookmarkEnd w:id="22"/>
       <w:proofErr w:type="spellEnd"/>
     </w:p>
     <w:p>
@@ -5472,7 +5484,7 @@
           <w:lang w:val="fr-CA"/>
         </w:rPr>
       </w:pPr>
-      <w:bookmarkStart w:id="24" w:name="_Toc336257194"/>
+      <w:bookmarkStart w:id="23" w:name="_Toc336257194"/>
       <w:r>
         <w:rPr>
           <w:lang w:val="fr-CA"/>
@@ -5480,7 +5492,7 @@
         <w:lastRenderedPageBreak/>
         <w:t>Page inscription</w:t>
       </w:r>
-      <w:bookmarkEnd w:id="24"/>
+      <w:bookmarkEnd w:id="23"/>
     </w:p>
     <w:p>
       <w:pPr>
@@ -5557,7 +5569,7 @@
           <w:lang w:val="fr-CA"/>
         </w:rPr>
       </w:pPr>
-      <w:bookmarkStart w:id="25" w:name="_Toc336257195"/>
+      <w:bookmarkStart w:id="24" w:name="_Toc336257195"/>
       <w:r>
         <w:rPr>
           <w:lang w:val="fr-CA"/>
@@ -5565,7 +5577,7 @@
         <w:lastRenderedPageBreak/>
         <w:t>Page membre (onglet informations)</w:t>
       </w:r>
-      <w:bookmarkEnd w:id="25"/>
+      <w:bookmarkEnd w:id="24"/>
     </w:p>
     <w:p>
       <w:pPr>
@@ -5645,7 +5657,7 @@
           <w:lang w:val="fr-CA"/>
         </w:rPr>
       </w:pPr>
-      <w:bookmarkStart w:id="26" w:name="_Toc336257196"/>
+      <w:bookmarkStart w:id="25" w:name="_Toc336257196"/>
       <w:r>
         <w:rPr>
           <w:lang w:val="fr-CA"/>
@@ -5653,7 +5665,7 @@
         <w:lastRenderedPageBreak/>
         <w:t>Page membre (onglet liste de carte)</w:t>
       </w:r>
-      <w:bookmarkEnd w:id="26"/>
+      <w:bookmarkEnd w:id="25"/>
     </w:p>
     <w:p>
       <w:pPr>
@@ -5730,7 +5742,7 @@
           <w:lang w:val="fr-CA"/>
         </w:rPr>
       </w:pPr>
-      <w:bookmarkStart w:id="27" w:name="_Toc336257197"/>
+      <w:bookmarkStart w:id="26" w:name="_Toc336257197"/>
       <w:r>
         <w:rPr>
           <w:lang w:val="fr-CA"/>
@@ -5738,7 +5750,7 @@
         <w:lastRenderedPageBreak/>
         <w:t>Page membre (onglet ajouter une carte)</w:t>
       </w:r>
-      <w:bookmarkEnd w:id="27"/>
+      <w:bookmarkEnd w:id="26"/>
     </w:p>
     <w:p>
       <w:pPr>
@@ -5815,7 +5827,7 @@
           <w:lang w:val="fr-CA"/>
         </w:rPr>
       </w:pPr>
-      <w:bookmarkStart w:id="28" w:name="_Toc336257198"/>
+      <w:bookmarkStart w:id="27" w:name="_Toc336257198"/>
       <w:r>
         <w:rPr>
           <w:lang w:val="fr-CA"/>
@@ -5823,7 +5835,7 @@
         <w:lastRenderedPageBreak/>
         <w:t>Page membre (onglet envoyer un message)</w:t>
       </w:r>
-      <w:bookmarkEnd w:id="28"/>
+      <w:bookmarkEnd w:id="27"/>
     </w:p>
     <w:p>
       <w:pPr>
@@ -5900,7 +5912,7 @@
           <w:lang w:val="fr-CA"/>
         </w:rPr>
       </w:pPr>
-      <w:bookmarkStart w:id="29" w:name="_Toc336257199"/>
+      <w:bookmarkStart w:id="28" w:name="_Toc336257199"/>
       <w:r>
         <w:rPr>
           <w:lang w:val="fr-CA"/>
@@ -5908,7 +5920,7 @@
         <w:lastRenderedPageBreak/>
         <w:t>Page recherche</w:t>
       </w:r>
-      <w:bookmarkEnd w:id="29"/>
+      <w:bookmarkEnd w:id="28"/>
     </w:p>
     <w:p>
       <w:pPr>
@@ -5985,7 +5997,7 @@
           <w:lang w:val="fr-CA"/>
         </w:rPr>
       </w:pPr>
-      <w:bookmarkStart w:id="30" w:name="_Toc336257200"/>
+      <w:bookmarkStart w:id="29" w:name="_Toc336257200"/>
       <w:r>
         <w:rPr>
           <w:lang w:val="fr-CA"/>
@@ -5993,7 +6005,7 @@
         <w:lastRenderedPageBreak/>
         <w:t>Diagramme de navigation</w:t>
       </w:r>
-      <w:bookmarkEnd w:id="30"/>
+      <w:bookmarkEnd w:id="29"/>
     </w:p>
     <w:p>
       <w:pPr>
@@ -6002,14 +6014,14 @@
           <w:lang w:val="fr-CA"/>
         </w:rPr>
       </w:pPr>
-      <w:bookmarkStart w:id="31" w:name="_Toc336257201"/>
+      <w:bookmarkStart w:id="30" w:name="_Toc336257201"/>
       <w:r>
         <w:rPr>
           <w:lang w:val="fr-CA"/>
         </w:rPr>
         <w:t>Visiteur</w:t>
       </w:r>
-      <w:bookmarkEnd w:id="31"/>
+      <w:bookmarkEnd w:id="30"/>
       <w:r>
         <w:rPr>
           <w:lang w:val="fr-CA"/>
@@ -6079,7 +6091,7 @@
           <w:lang w:val="fr-CA"/>
         </w:rPr>
       </w:pPr>
-      <w:bookmarkStart w:id="32" w:name="_Toc336257202"/>
+      <w:bookmarkStart w:id="31" w:name="_Toc336257202"/>
       <w:r>
         <w:rPr>
           <w:lang w:val="fr-CA"/>
@@ -6087,7 +6099,7 @@
         <w:lastRenderedPageBreak/>
         <w:t>Membre</w:t>
       </w:r>
-      <w:bookmarkEnd w:id="32"/>
+      <w:bookmarkEnd w:id="31"/>
     </w:p>
     <w:p>
       <w:pPr>
@@ -6151,7 +6163,7 @@
           <w:lang w:val="fr-CA"/>
         </w:rPr>
       </w:pPr>
-      <w:bookmarkStart w:id="33" w:name="_Toc336257203"/>
+      <w:bookmarkStart w:id="32" w:name="_Toc336257203"/>
       <w:r>
         <w:rPr>
           <w:lang w:val="fr-CA"/>
@@ -6159,7 +6171,7 @@
         <w:lastRenderedPageBreak/>
         <w:t>Administrateur</w:t>
       </w:r>
-      <w:bookmarkEnd w:id="33"/>
+      <w:bookmarkEnd w:id="32"/>
     </w:p>
     <w:p>
       <w:pPr>
@@ -6223,7 +6235,7 @@
           <w:lang w:val="fr-CA"/>
         </w:rPr>
       </w:pPr>
-      <w:bookmarkStart w:id="34" w:name="_Toc336257204"/>
+      <w:bookmarkStart w:id="33" w:name="_Toc336257204"/>
       <w:r>
         <w:rPr>
           <w:lang w:val="fr-CA"/>
@@ -6231,7 +6243,7 @@
         <w:lastRenderedPageBreak/>
         <w:t>Connexion</w:t>
       </w:r>
-      <w:bookmarkEnd w:id="34"/>
+      <w:bookmarkEnd w:id="33"/>
     </w:p>
     <w:p>
       <w:pPr>
@@ -6295,7 +6307,7 @@
           <w:lang w:val="fr-CA"/>
         </w:rPr>
       </w:pPr>
-      <w:bookmarkStart w:id="35" w:name="_Toc336257205"/>
+      <w:bookmarkStart w:id="34" w:name="_Toc336257205"/>
       <w:r>
         <w:rPr>
           <w:lang w:val="fr-CA"/>
@@ -6303,7 +6315,7 @@
         <w:lastRenderedPageBreak/>
         <w:t>Diagramme de classes métiers</w:t>
       </w:r>
-      <w:bookmarkEnd w:id="35"/>
+      <w:bookmarkEnd w:id="34"/>
     </w:p>
     <w:p>
       <w:pPr>
@@ -6374,7 +6386,7 @@
           <w:lang w:val="fr-CA"/>
         </w:rPr>
       </w:pPr>
-      <w:bookmarkStart w:id="36" w:name="_Toc336257206"/>
+      <w:bookmarkStart w:id="35" w:name="_Toc336257206"/>
       <w:r>
         <w:rPr>
           <w:lang w:val="fr-CA"/>
@@ -6382,7 +6394,7 @@
         <w:lastRenderedPageBreak/>
         <w:t>Dictionnaire de données</w:t>
       </w:r>
-      <w:bookmarkEnd w:id="36"/>
+      <w:bookmarkEnd w:id="35"/>
     </w:p>
     <w:tbl>
       <w:tblPr>
@@ -11848,6 +11860,8 @@
                 <w:lang w:val="fr-CA" w:eastAsia="fr-CA"/>
               </w:rPr>
             </w:pPr>
+            <w:bookmarkStart w:id="36" w:name="_GoBack"/>
+            <w:bookmarkEnd w:id="36"/>
           </w:p>
         </w:tc>
         <w:tc>
@@ -14620,7 +14634,7 @@
                 <w:szCs w:val="22"/>
                 <w:lang w:val="fr-CA" w:eastAsia="fr-CA"/>
               </w:rPr>
-              <w:t>?</w:t>
+              <w:t>15</w:t>
             </w:r>
           </w:p>
         </w:tc>
@@ -14657,7 +14671,7 @@
                 <w:szCs w:val="22"/>
                 <w:lang w:val="fr-CA" w:eastAsia="fr-CA"/>
               </w:rPr>
-              <w:t>N</w:t>
+              <w:t>A</w:t>
             </w:r>
           </w:p>
         </w:tc>
@@ -19259,7 +19273,7 @@
               <v:shape id="_x0000_i1025" type="#_x0000_t75" style="width:146.8pt;height:41.15pt" o:ole="">
                 <v:imagedata r:id="rId1" o:title=""/>
               </v:shape>
-              <o:OLEObject Type="Embed" ProgID="PBrush" ShapeID="_x0000_i1025" DrawAspect="Content" ObjectID="_1409999143" r:id="rId2"/>
+              <o:OLEObject Type="Embed" ProgID="PBrush" ShapeID="_x0000_i1025" DrawAspect="Content" ObjectID="_1410009344" r:id="rId2"/>
             </w:object>
           </w:r>
           <w:r>
@@ -19342,7 +19356,7 @@
               <w:color w:val="F95F56"/>
               <w:lang w:val="fr-FR"/>
             </w:rPr>
-            <w:t>3</w:t>
+            <w:t>28</w:t>
           </w:r>
           <w:r>
             <w:rPr>
@@ -22360,8 +22374,9 @@
     <w:panose1 w:val="020B0604030504040204"/>
     <w:charset w:val="00"/>
     <w:family w:val="swiss"/>
+    <w:notTrueType/>
     <w:pitch w:val="variable"/>
-    <w:sig w:usb0="E1002EFF" w:usb1="C000605B" w:usb2="00000029" w:usb3="00000000" w:csb0="000101FF" w:csb1="00000000"/>
+    <w:sig w:usb0="00000003" w:usb1="00000000" w:usb2="00000000" w:usb3="00000000" w:csb0="00000001" w:csb1="00000000"/>
   </w:font>
   <w:font w:name="Calibri">
     <w:panose1 w:val="020F0502020204030204"/>
@@ -22385,6 +22400,7 @@
   </w:compat>
   <w:rsids>
     <w:rsidRoot w:val="00E362F8"/>
+    <w:rsid w:val="00017C19"/>
     <w:rsid w:val="001F4627"/>
     <w:rsid w:val="004349F4"/>
     <w:rsid w:val="00565C15"/>
@@ -23119,7 +23135,7 @@
 </file>
 
 <file path=customXml/itemProps2.xml><?xml version="1.0" encoding="utf-8"?>
-<ds:datastoreItem xmlns:ds="http://schemas.openxmlformats.org/officeDocument/2006/customXml" ds:itemID="{36E8DBCA-68D4-43ED-BFC1-F3D6484B0840}">
+<ds:datastoreItem xmlns:ds="http://schemas.openxmlformats.org/officeDocument/2006/customXml" ds:itemID="{2F95285E-0014-4C94-AE93-01F2AA690DAE}">
   <ds:schemaRefs>
     <ds:schemaRef ds:uri="http://schemas.openxmlformats.org/officeDocument/2006/bibliography"/>
   </ds:schemaRefs>

</xml_diff>

<commit_message>
modif admin.css pour rendre conforme
</commit_message>
<xml_diff>
--- a/analyse/Cahier des charges.docx
+++ b/analyse/Cahier des charges.docx
@@ -22,7 +22,7 @@
           <w:lang w:val="fr-CA" w:eastAsia="fr-CA"/>
         </w:rPr>
         <w:drawing>
-          <wp:inline distT="0" distB="0" distL="0" distR="0">
+          <wp:inline distT="0" distB="0" distL="0" distR="0" wp14:anchorId="46E616E2" wp14:editId="0408A4F0">
             <wp:extent cx="3781957" cy="2048256"/>
             <wp:effectExtent l="0" t="0" r="0" b="9525"/>
             <wp:docPr id="14" name="Image 14"/>
@@ -81,7 +81,7 @@
           <w:lang w:val="fr-CA" w:eastAsia="fr-CA"/>
         </w:rPr>
         <w:drawing>
-          <wp:inline distT="0" distB="0" distL="0" distR="0">
+          <wp:inline distT="0" distB="0" distL="0" distR="0" wp14:anchorId="5AAC4495" wp14:editId="1DCFE737">
             <wp:extent cx="4579315" cy="2423162"/>
             <wp:effectExtent l="342900" t="381000" r="450215" b="396240"/>
             <wp:docPr id="15" name="Image 15" descr="http://www.shockya.com/news/wp-content/uploads/goon-movie-photo.jpg"/>
@@ -449,7 +449,7 @@
             </w:rPr>
             <w:fldChar w:fldCharType="separate"/>
           </w:r>
-          <w:hyperlink w:anchor="_Toc341707543" w:history="1">
+          <w:hyperlink w:anchor="_Toc342305955" w:history="1">
             <w:r>
               <w:rPr>
                 <w:rStyle w:val="Lienhypertexte"/>
@@ -477,7 +477,7 @@
                 <w:noProof/>
                 <w:webHidden/>
               </w:rPr>
-              <w:instrText xml:space="preserve"> PAGEREF _Toc341707543 \h </w:instrText>
+              <w:instrText xml:space="preserve"> PAGEREF _Toc342305955 \h </w:instrText>
             </w:r>
             <w:r>
               <w:rPr>
@@ -518,7 +518,7 @@
               <w:lang w:val="fr-CA" w:eastAsia="fr-CA"/>
             </w:rPr>
           </w:pPr>
-          <w:hyperlink w:anchor="_Toc341707544" w:history="1">
+          <w:hyperlink w:anchor="_Toc342305956" w:history="1">
             <w:r>
               <w:rPr>
                 <w:rStyle w:val="Lienhypertexte"/>
@@ -542,7 +542,7 @@
               <w:rPr>
                 <w:webHidden/>
               </w:rPr>
-              <w:instrText xml:space="preserve"> PAGEREF _Toc341707544 \h </w:instrText>
+              <w:instrText xml:space="preserve"> PAGEREF _Toc342305956 \h </w:instrText>
             </w:r>
             <w:r>
               <w:rPr>
@@ -580,7 +580,7 @@
               <w:lang w:val="fr-CA" w:eastAsia="fr-CA"/>
             </w:rPr>
           </w:pPr>
-          <w:hyperlink w:anchor="_Toc341707545" w:history="1">
+          <w:hyperlink w:anchor="_Toc342305957" w:history="1">
             <w:r>
               <w:rPr>
                 <w:rStyle w:val="Lienhypertexte"/>
@@ -608,7 +608,7 @@
                 <w:noProof/>
                 <w:webHidden/>
               </w:rPr>
-              <w:instrText xml:space="preserve"> PAGEREF _Toc341707545 \h </w:instrText>
+              <w:instrText xml:space="preserve"> PAGEREF _Toc342305957 \h </w:instrText>
             </w:r>
             <w:r>
               <w:rPr>
@@ -650,7 +650,7 @@
               <w:lang w:val="fr-CA" w:eastAsia="fr-CA"/>
             </w:rPr>
           </w:pPr>
-          <w:hyperlink w:anchor="_Toc341707546" w:history="1">
+          <w:hyperlink w:anchor="_Toc342305958" w:history="1">
             <w:r>
               <w:rPr>
                 <w:rStyle w:val="Lienhypertexte"/>
@@ -678,7 +678,7 @@
                 <w:noProof/>
                 <w:webHidden/>
               </w:rPr>
-              <w:instrText xml:space="preserve"> PAGEREF _Toc341707546 \h </w:instrText>
+              <w:instrText xml:space="preserve"> PAGEREF _Toc342305958 \h </w:instrText>
             </w:r>
             <w:r>
               <w:rPr>
@@ -720,7 +720,7 @@
               <w:lang w:val="fr-CA" w:eastAsia="fr-CA"/>
             </w:rPr>
           </w:pPr>
-          <w:hyperlink w:anchor="_Toc341707547" w:history="1">
+          <w:hyperlink w:anchor="_Toc342305959" w:history="1">
             <w:r>
               <w:rPr>
                 <w:rStyle w:val="Lienhypertexte"/>
@@ -748,7 +748,7 @@
                 <w:noProof/>
                 <w:webHidden/>
               </w:rPr>
-              <w:instrText xml:space="preserve"> PAGEREF _Toc341707547 \h </w:instrText>
+              <w:instrText xml:space="preserve"> PAGEREF _Toc342305959 \h </w:instrText>
             </w:r>
             <w:r>
               <w:rPr>
@@ -790,7 +790,7 @@
               <w:lang w:val="fr-CA" w:eastAsia="fr-CA"/>
             </w:rPr>
           </w:pPr>
-          <w:hyperlink w:anchor="_Toc341707548" w:history="1">
+          <w:hyperlink w:anchor="_Toc342305960" w:history="1">
             <w:r>
               <w:rPr>
                 <w:rStyle w:val="Lienhypertexte"/>
@@ -818,7 +818,7 @@
                 <w:noProof/>
                 <w:webHidden/>
               </w:rPr>
-              <w:instrText xml:space="preserve"> PAGEREF _Toc341707548 \h </w:instrText>
+              <w:instrText xml:space="preserve"> PAGEREF _Toc342305960 \h </w:instrText>
             </w:r>
             <w:r>
               <w:rPr>
@@ -860,7 +860,7 @@
               <w:lang w:val="fr-CA" w:eastAsia="fr-CA"/>
             </w:rPr>
           </w:pPr>
-          <w:hyperlink w:anchor="_Toc341707549" w:history="1">
+          <w:hyperlink w:anchor="_Toc342305961" w:history="1">
             <w:r>
               <w:rPr>
                 <w:rStyle w:val="Lienhypertexte"/>
@@ -888,7 +888,7 @@
                 <w:noProof/>
                 <w:webHidden/>
               </w:rPr>
-              <w:instrText xml:space="preserve"> PAGEREF _Toc341707549 \h </w:instrText>
+              <w:instrText xml:space="preserve"> PAGEREF _Toc342305961 \h </w:instrText>
             </w:r>
             <w:r>
               <w:rPr>
@@ -930,7 +930,7 @@
               <w:lang w:val="fr-CA" w:eastAsia="fr-CA"/>
             </w:rPr>
           </w:pPr>
-          <w:hyperlink w:anchor="_Toc341707550" w:history="1">
+          <w:hyperlink w:anchor="_Toc342305962" w:history="1">
             <w:r>
               <w:rPr>
                 <w:rStyle w:val="Lienhypertexte"/>
@@ -958,7 +958,7 @@
                 <w:noProof/>
                 <w:webHidden/>
               </w:rPr>
-              <w:instrText xml:space="preserve"> PAGEREF _Toc341707550 \h </w:instrText>
+              <w:instrText xml:space="preserve"> PAGEREF _Toc342305962 \h </w:instrText>
             </w:r>
             <w:r>
               <w:rPr>
@@ -999,7 +999,7 @@
               <w:lang w:val="fr-CA" w:eastAsia="fr-CA"/>
             </w:rPr>
           </w:pPr>
-          <w:hyperlink w:anchor="_Toc341707551" w:history="1">
+          <w:hyperlink w:anchor="_Toc342305963" w:history="1">
             <w:r>
               <w:rPr>
                 <w:rStyle w:val="Lienhypertexte"/>
@@ -1023,7 +1023,7 @@
               <w:rPr>
                 <w:webHidden/>
               </w:rPr>
-              <w:instrText xml:space="preserve"> PAGEREF _Toc341707551 \h </w:instrText>
+              <w:instrText xml:space="preserve"> PAGEREF _Toc342305963 \h </w:instrText>
             </w:r>
             <w:r>
               <w:rPr>
@@ -1061,7 +1061,7 @@
               <w:lang w:val="fr-CA" w:eastAsia="fr-CA"/>
             </w:rPr>
           </w:pPr>
-          <w:hyperlink w:anchor="_Toc341707552" w:history="1">
+          <w:hyperlink w:anchor="_Toc342305964" w:history="1">
             <w:r>
               <w:rPr>
                 <w:rStyle w:val="Lienhypertexte"/>
@@ -1089,7 +1089,7 @@
                 <w:noProof/>
                 <w:webHidden/>
               </w:rPr>
-              <w:instrText xml:space="preserve"> PAGEREF _Toc341707552 \h </w:instrText>
+              <w:instrText xml:space="preserve"> PAGEREF _Toc342305964 \h </w:instrText>
             </w:r>
             <w:r>
               <w:rPr>
@@ -1131,7 +1131,7 @@
               <w:lang w:val="fr-CA" w:eastAsia="fr-CA"/>
             </w:rPr>
           </w:pPr>
-          <w:hyperlink w:anchor="_Toc341707553" w:history="1">
+          <w:hyperlink w:anchor="_Toc342305965" w:history="1">
             <w:r>
               <w:rPr>
                 <w:rStyle w:val="Lienhypertexte"/>
@@ -1159,7 +1159,7 @@
                 <w:noProof/>
                 <w:webHidden/>
               </w:rPr>
-              <w:instrText xml:space="preserve"> PAGEREF _Toc341707553 \h </w:instrText>
+              <w:instrText xml:space="preserve"> PAGEREF _Toc342305965 \h </w:instrText>
             </w:r>
             <w:r>
               <w:rPr>
@@ -1201,7 +1201,7 @@
               <w:lang w:val="fr-CA" w:eastAsia="fr-CA"/>
             </w:rPr>
           </w:pPr>
-          <w:hyperlink w:anchor="_Toc341707554" w:history="1">
+          <w:hyperlink w:anchor="_Toc342305966" w:history="1">
             <w:r>
               <w:rPr>
                 <w:rStyle w:val="Lienhypertexte"/>
@@ -1229,7 +1229,7 @@
                 <w:noProof/>
                 <w:webHidden/>
               </w:rPr>
-              <w:instrText xml:space="preserve"> PAGEREF _Toc341707554 \h </w:instrText>
+              <w:instrText xml:space="preserve"> PAGEREF _Toc342305966 \h </w:instrText>
             </w:r>
             <w:r>
               <w:rPr>
@@ -1271,7 +1271,7 @@
               <w:lang w:val="fr-CA" w:eastAsia="fr-CA"/>
             </w:rPr>
           </w:pPr>
-          <w:hyperlink w:anchor="_Toc341707555" w:history="1">
+          <w:hyperlink w:anchor="_Toc342305967" w:history="1">
             <w:r>
               <w:rPr>
                 <w:rStyle w:val="Lienhypertexte"/>
@@ -1299,7 +1299,7 @@
                 <w:noProof/>
                 <w:webHidden/>
               </w:rPr>
-              <w:instrText xml:space="preserve"> PAGEREF _Toc341707555 \h </w:instrText>
+              <w:instrText xml:space="preserve"> PAGEREF _Toc342305967 \h </w:instrText>
             </w:r>
             <w:r>
               <w:rPr>
@@ -1341,7 +1341,7 @@
               <w:lang w:val="fr-CA" w:eastAsia="fr-CA"/>
             </w:rPr>
           </w:pPr>
-          <w:hyperlink w:anchor="_Toc341707556" w:history="1">
+          <w:hyperlink w:anchor="_Toc342305968" w:history="1">
             <w:r>
               <w:rPr>
                 <w:rStyle w:val="Lienhypertexte"/>
@@ -1369,7 +1369,7 @@
                 <w:noProof/>
                 <w:webHidden/>
               </w:rPr>
-              <w:instrText xml:space="preserve"> PAGEREF _Toc341707556 \h </w:instrText>
+              <w:instrText xml:space="preserve"> PAGEREF _Toc342305968 \h </w:instrText>
             </w:r>
             <w:r>
               <w:rPr>
@@ -1411,7 +1411,7 @@
               <w:lang w:val="fr-CA" w:eastAsia="fr-CA"/>
             </w:rPr>
           </w:pPr>
-          <w:hyperlink w:anchor="_Toc341707557" w:history="1">
+          <w:hyperlink w:anchor="_Toc342305969" w:history="1">
             <w:r>
               <w:rPr>
                 <w:rStyle w:val="Lienhypertexte"/>
@@ -1439,7 +1439,7 @@
                 <w:noProof/>
                 <w:webHidden/>
               </w:rPr>
-              <w:instrText xml:space="preserve"> PAGEREF _Toc341707557 \h </w:instrText>
+              <w:instrText xml:space="preserve"> PAGEREF _Toc342305969 \h </w:instrText>
             </w:r>
             <w:r>
               <w:rPr>
@@ -1480,7 +1480,7 @@
               <w:lang w:val="fr-CA" w:eastAsia="fr-CA"/>
             </w:rPr>
           </w:pPr>
-          <w:hyperlink w:anchor="_Toc341707558" w:history="1">
+          <w:hyperlink w:anchor="_Toc342305970" w:history="1">
             <w:r>
               <w:rPr>
                 <w:rStyle w:val="Lienhypertexte"/>
@@ -1504,7 +1504,7 @@
               <w:rPr>
                 <w:webHidden/>
               </w:rPr>
-              <w:instrText xml:space="preserve"> PAGEREF _Toc341707558 \h </w:instrText>
+              <w:instrText xml:space="preserve"> PAGEREF _Toc342305970 \h </w:instrText>
             </w:r>
             <w:r>
               <w:rPr>
@@ -1542,7 +1542,7 @@
               <w:lang w:val="fr-CA" w:eastAsia="fr-CA"/>
             </w:rPr>
           </w:pPr>
-          <w:hyperlink w:anchor="_Toc341707559" w:history="1">
+          <w:hyperlink w:anchor="_Toc342305971" w:history="1">
             <w:r>
               <w:rPr>
                 <w:rStyle w:val="Lienhypertexte"/>
@@ -1570,7 +1570,7 @@
                 <w:noProof/>
                 <w:webHidden/>
               </w:rPr>
-              <w:instrText xml:space="preserve"> PAGEREF _Toc341707559 \h </w:instrText>
+              <w:instrText xml:space="preserve"> PAGEREF _Toc342305971 \h </w:instrText>
             </w:r>
             <w:r>
               <w:rPr>
@@ -1612,7 +1612,7 @@
               <w:lang w:val="fr-CA" w:eastAsia="fr-CA"/>
             </w:rPr>
           </w:pPr>
-          <w:hyperlink w:anchor="_Toc341707560" w:history="1">
+          <w:hyperlink w:anchor="_Toc342305972" w:history="1">
             <w:r>
               <w:rPr>
                 <w:rStyle w:val="Lienhypertexte"/>
@@ -1640,7 +1640,7 @@
                 <w:noProof/>
                 <w:webHidden/>
               </w:rPr>
-              <w:instrText xml:space="preserve"> PAGEREF _Toc341707560 \h </w:instrText>
+              <w:instrText xml:space="preserve"> PAGEREF _Toc342305972 \h </w:instrText>
             </w:r>
             <w:r>
               <w:rPr>
@@ -1682,7 +1682,7 @@
               <w:lang w:val="fr-CA" w:eastAsia="fr-CA"/>
             </w:rPr>
           </w:pPr>
-          <w:hyperlink w:anchor="_Toc341707561" w:history="1">
+          <w:hyperlink w:anchor="_Toc342305973" w:history="1">
             <w:r>
               <w:rPr>
                 <w:rStyle w:val="Lienhypertexte"/>
@@ -1710,7 +1710,7 @@
                 <w:noProof/>
                 <w:webHidden/>
               </w:rPr>
-              <w:instrText xml:space="preserve"> PAGEREF _Toc341707561 \h </w:instrText>
+              <w:instrText xml:space="preserve"> PAGEREF _Toc342305973 \h </w:instrText>
             </w:r>
             <w:r>
               <w:rPr>
@@ -1752,7 +1752,7 @@
               <w:lang w:val="fr-CA" w:eastAsia="fr-CA"/>
             </w:rPr>
           </w:pPr>
-          <w:hyperlink w:anchor="_Toc341707562" w:history="1">
+          <w:hyperlink w:anchor="_Toc342305974" w:history="1">
             <w:r>
               <w:rPr>
                 <w:rStyle w:val="Lienhypertexte"/>
@@ -1780,7 +1780,7 @@
                 <w:noProof/>
                 <w:webHidden/>
               </w:rPr>
-              <w:instrText xml:space="preserve"> PAGEREF _Toc341707562 \h </w:instrText>
+              <w:instrText xml:space="preserve"> PAGEREF _Toc342305974 \h </w:instrText>
             </w:r>
             <w:r>
               <w:rPr>
@@ -1822,7 +1822,7 @@
               <w:lang w:val="fr-CA" w:eastAsia="fr-CA"/>
             </w:rPr>
           </w:pPr>
-          <w:hyperlink w:anchor="_Toc341707563" w:history="1">
+          <w:hyperlink w:anchor="_Toc342305975" w:history="1">
             <w:r>
               <w:rPr>
                 <w:rStyle w:val="Lienhypertexte"/>
@@ -1850,7 +1850,7 @@
                 <w:noProof/>
                 <w:webHidden/>
               </w:rPr>
-              <w:instrText xml:space="preserve"> PAGEREF _Toc341707563 \h </w:instrText>
+              <w:instrText xml:space="preserve"> PAGEREF _Toc342305975 \h </w:instrText>
             </w:r>
             <w:r>
               <w:rPr>
@@ -1892,7 +1892,7 @@
               <w:lang w:val="fr-CA" w:eastAsia="fr-CA"/>
             </w:rPr>
           </w:pPr>
-          <w:hyperlink w:anchor="_Toc341707564" w:history="1">
+          <w:hyperlink w:anchor="_Toc342305976" w:history="1">
             <w:r>
               <w:rPr>
                 <w:rStyle w:val="Lienhypertexte"/>
@@ -1920,7 +1920,7 @@
                 <w:noProof/>
                 <w:webHidden/>
               </w:rPr>
-              <w:instrText xml:space="preserve"> PAGEREF _Toc341707564 \h </w:instrText>
+              <w:instrText xml:space="preserve"> PAGEREF _Toc342305976 \h </w:instrText>
             </w:r>
             <w:r>
               <w:rPr>
@@ -1962,7 +1962,7 @@
               <w:lang w:val="fr-CA" w:eastAsia="fr-CA"/>
             </w:rPr>
           </w:pPr>
-          <w:hyperlink w:anchor="_Toc341707565" w:history="1">
+          <w:hyperlink w:anchor="_Toc342305977" w:history="1">
             <w:r>
               <w:rPr>
                 <w:rStyle w:val="Lienhypertexte"/>
@@ -1990,7 +1990,7 @@
                 <w:noProof/>
                 <w:webHidden/>
               </w:rPr>
-              <w:instrText xml:space="preserve"> PAGEREF _Toc341707565 \h </w:instrText>
+              <w:instrText xml:space="preserve"> PAGEREF _Toc342305977 \h </w:instrText>
             </w:r>
             <w:r>
               <w:rPr>
@@ -2032,7 +2032,7 @@
               <w:lang w:val="fr-CA" w:eastAsia="fr-CA"/>
             </w:rPr>
           </w:pPr>
-          <w:hyperlink w:anchor="_Toc341707566" w:history="1">
+          <w:hyperlink w:anchor="_Toc342305978" w:history="1">
             <w:r>
               <w:rPr>
                 <w:rStyle w:val="Lienhypertexte"/>
@@ -2060,7 +2060,7 @@
                 <w:noProof/>
                 <w:webHidden/>
               </w:rPr>
-              <w:instrText xml:space="preserve"> PAGEREF _Toc341707566 \h </w:instrText>
+              <w:instrText xml:space="preserve"> PAGEREF _Toc342305978 \h </w:instrText>
             </w:r>
             <w:r>
               <w:rPr>
@@ -2102,7 +2102,7 @@
               <w:lang w:val="fr-CA" w:eastAsia="fr-CA"/>
             </w:rPr>
           </w:pPr>
-          <w:hyperlink w:anchor="_Toc341707567" w:history="1">
+          <w:hyperlink w:anchor="_Toc342305979" w:history="1">
             <w:r>
               <w:rPr>
                 <w:rStyle w:val="Lienhypertexte"/>
@@ -2130,7 +2130,7 @@
                 <w:noProof/>
                 <w:webHidden/>
               </w:rPr>
-              <w:instrText xml:space="preserve"> PAGEREF _Toc341707567 \h </w:instrText>
+              <w:instrText xml:space="preserve"> PAGEREF _Toc342305979 \h </w:instrText>
             </w:r>
             <w:r>
               <w:rPr>
@@ -2172,7 +2172,7 @@
               <w:lang w:val="fr-CA" w:eastAsia="fr-CA"/>
             </w:rPr>
           </w:pPr>
-          <w:hyperlink w:anchor="_Toc341707568" w:history="1">
+          <w:hyperlink w:anchor="_Toc342305980" w:history="1">
             <w:r>
               <w:rPr>
                 <w:rStyle w:val="Lienhypertexte"/>
@@ -2200,7 +2200,7 @@
                 <w:noProof/>
                 <w:webHidden/>
               </w:rPr>
-              <w:instrText xml:space="preserve"> PAGEREF _Toc341707568 \h </w:instrText>
+              <w:instrText xml:space="preserve"> PAGEREF _Toc342305980 \h </w:instrText>
             </w:r>
             <w:r>
               <w:rPr>
@@ -2242,7 +2242,7 @@
               <w:lang w:val="fr-CA" w:eastAsia="fr-CA"/>
             </w:rPr>
           </w:pPr>
-          <w:hyperlink w:anchor="_Toc341707569" w:history="1">
+          <w:hyperlink w:anchor="_Toc342305981" w:history="1">
             <w:r>
               <w:rPr>
                 <w:rStyle w:val="Lienhypertexte"/>
@@ -2270,7 +2270,7 @@
                 <w:noProof/>
                 <w:webHidden/>
               </w:rPr>
-              <w:instrText xml:space="preserve"> PAGEREF _Toc341707569 \h </w:instrText>
+              <w:instrText xml:space="preserve"> PAGEREF _Toc342305981 \h </w:instrText>
             </w:r>
             <w:r>
               <w:rPr>
@@ -2312,7 +2312,7 @@
               <w:lang w:val="fr-CA" w:eastAsia="fr-CA"/>
             </w:rPr>
           </w:pPr>
-          <w:hyperlink w:anchor="_Toc341707570" w:history="1">
+          <w:hyperlink w:anchor="_Toc342305982" w:history="1">
             <w:r>
               <w:rPr>
                 <w:rStyle w:val="Lienhypertexte"/>
@@ -2340,7 +2340,7 @@
                 <w:noProof/>
                 <w:webHidden/>
               </w:rPr>
-              <w:instrText xml:space="preserve"> PAGEREF _Toc341707570 \h </w:instrText>
+              <w:instrText xml:space="preserve"> PAGEREF _Toc342305982 \h </w:instrText>
             </w:r>
             <w:r>
               <w:rPr>
@@ -2381,7 +2381,7 @@
               <w:lang w:val="fr-CA" w:eastAsia="fr-CA"/>
             </w:rPr>
           </w:pPr>
-          <w:hyperlink w:anchor="_Toc341707571" w:history="1">
+          <w:hyperlink w:anchor="_Toc342305983" w:history="1">
             <w:r>
               <w:rPr>
                 <w:rStyle w:val="Lienhypertexte"/>
@@ -2405,7 +2405,7 @@
               <w:rPr>
                 <w:webHidden/>
               </w:rPr>
-              <w:instrText xml:space="preserve"> PAGEREF _Toc341707571 \h </w:instrText>
+              <w:instrText xml:space="preserve"> PAGEREF _Toc342305983 \h </w:instrText>
             </w:r>
             <w:r>
               <w:rPr>
@@ -2443,7 +2443,7 @@
               <w:lang w:val="fr-CA" w:eastAsia="fr-CA"/>
             </w:rPr>
           </w:pPr>
-          <w:hyperlink w:anchor="_Toc341707572" w:history="1">
+          <w:hyperlink w:anchor="_Toc342305984" w:history="1">
             <w:r>
               <w:rPr>
                 <w:rStyle w:val="Lienhypertexte"/>
@@ -2471,7 +2471,7 @@
                 <w:noProof/>
                 <w:webHidden/>
               </w:rPr>
-              <w:instrText xml:space="preserve"> PAGEREF _Toc341707572 \h </w:instrText>
+              <w:instrText xml:space="preserve"> PAGEREF _Toc342305984 \h </w:instrText>
             </w:r>
             <w:r>
               <w:rPr>
@@ -2513,7 +2513,7 @@
               <w:lang w:val="fr-CA" w:eastAsia="fr-CA"/>
             </w:rPr>
           </w:pPr>
-          <w:hyperlink w:anchor="_Toc341707573" w:history="1">
+          <w:hyperlink w:anchor="_Toc342305985" w:history="1">
             <w:r>
               <w:rPr>
                 <w:rStyle w:val="Lienhypertexte"/>
@@ -2541,7 +2541,7 @@
                 <w:noProof/>
                 <w:webHidden/>
               </w:rPr>
-              <w:instrText xml:space="preserve"> PAGEREF _Toc341707573 \h </w:instrText>
+              <w:instrText xml:space="preserve"> PAGEREF _Toc342305985 \h </w:instrText>
             </w:r>
             <w:r>
               <w:rPr>
@@ -2583,7 +2583,7 @@
               <w:lang w:val="fr-CA" w:eastAsia="fr-CA"/>
             </w:rPr>
           </w:pPr>
-          <w:hyperlink w:anchor="_Toc341707574" w:history="1">
+          <w:hyperlink w:anchor="_Toc342305986" w:history="1">
             <w:r>
               <w:rPr>
                 <w:rStyle w:val="Lienhypertexte"/>
@@ -2611,7 +2611,7 @@
                 <w:noProof/>
                 <w:webHidden/>
               </w:rPr>
-              <w:instrText xml:space="preserve"> PAGEREF _Toc341707574 \h </w:instrText>
+              <w:instrText xml:space="preserve"> PAGEREF _Toc342305986 \h </w:instrText>
             </w:r>
             <w:r>
               <w:rPr>
@@ -2653,7 +2653,7 @@
               <w:lang w:val="fr-CA" w:eastAsia="fr-CA"/>
             </w:rPr>
           </w:pPr>
-          <w:hyperlink w:anchor="_Toc341707575" w:history="1">
+          <w:hyperlink w:anchor="_Toc342305987" w:history="1">
             <w:r>
               <w:rPr>
                 <w:rStyle w:val="Lienhypertexte"/>
@@ -2681,7 +2681,7 @@
                 <w:noProof/>
                 <w:webHidden/>
               </w:rPr>
-              <w:instrText xml:space="preserve"> PAGEREF _Toc341707575 \h </w:instrText>
+              <w:instrText xml:space="preserve"> PAGEREF _Toc342305987 \h </w:instrText>
             </w:r>
             <w:r>
               <w:rPr>
@@ -2722,7 +2722,7 @@
               <w:lang w:val="fr-CA" w:eastAsia="fr-CA"/>
             </w:rPr>
           </w:pPr>
-          <w:hyperlink w:anchor="_Toc341707576" w:history="1">
+          <w:hyperlink w:anchor="_Toc342305988" w:history="1">
             <w:r>
               <w:rPr>
                 <w:rStyle w:val="Lienhypertexte"/>
@@ -2746,7 +2746,7 @@
               <w:rPr>
                 <w:webHidden/>
               </w:rPr>
-              <w:instrText xml:space="preserve"> PAGEREF _Toc341707576 \h </w:instrText>
+              <w:instrText xml:space="preserve"> PAGEREF _Toc342305988 \h </w:instrText>
             </w:r>
             <w:r>
               <w:rPr>
@@ -2783,7 +2783,7 @@
               <w:lang w:val="fr-CA" w:eastAsia="fr-CA"/>
             </w:rPr>
           </w:pPr>
-          <w:hyperlink w:anchor="_Toc341707577" w:history="1">
+          <w:hyperlink w:anchor="_Toc342305989" w:history="1">
             <w:r>
               <w:rPr>
                 <w:rStyle w:val="Lienhypertexte"/>
@@ -2807,7 +2807,7 @@
               <w:rPr>
                 <w:webHidden/>
               </w:rPr>
-              <w:instrText xml:space="preserve"> PAGEREF _Toc341707577 \h </w:instrText>
+              <w:instrText xml:space="preserve"> PAGEREF _Toc342305989 \h </w:instrText>
             </w:r>
             <w:r>
               <w:rPr>
@@ -2844,7 +2844,7 @@
               <w:lang w:val="fr-CA" w:eastAsia="fr-CA"/>
             </w:rPr>
           </w:pPr>
-          <w:hyperlink w:anchor="_Toc341707578" w:history="1">
+          <w:hyperlink w:anchor="_Toc342305990" w:history="1">
             <w:r>
               <w:rPr>
                 <w:rStyle w:val="Lienhypertexte"/>
@@ -2868,7 +2868,68 @@
               <w:rPr>
                 <w:webHidden/>
               </w:rPr>
-              <w:instrText xml:space="preserve"> PAGEREF _Toc341707578 \h </w:instrText>
+              <w:instrText xml:space="preserve"> PAGEREF _Toc342305990 \h </w:instrText>
+            </w:r>
+            <w:r>
+              <w:rPr>
+                <w:webHidden/>
+              </w:rPr>
+            </w:r>
+            <w:r>
+              <w:rPr>
+                <w:webHidden/>
+              </w:rPr>
+              <w:fldChar w:fldCharType="separate"/>
+            </w:r>
+            <w:r>
+              <w:rPr>
+                <w:webHidden/>
+              </w:rPr>
+              <w:t>32</w:t>
+            </w:r>
+            <w:r>
+              <w:rPr>
+                <w:webHidden/>
+              </w:rPr>
+              <w:fldChar w:fldCharType="end"/>
+            </w:r>
+          </w:hyperlink>
+        </w:p>
+        <w:p>
+          <w:pPr>
+            <w:pStyle w:val="TM2"/>
+            <w:rPr>
+              <w:rFonts w:asciiTheme="minorHAnsi" w:eastAsiaTheme="minorEastAsia" w:hAnsiTheme="minorHAnsi" w:cstheme="minorBidi"/>
+              <w:sz w:val="22"/>
+              <w:szCs w:val="22"/>
+              <w:lang w:val="fr-CA" w:eastAsia="fr-CA"/>
+            </w:rPr>
+          </w:pPr>
+          <w:hyperlink w:anchor="_Toc342305991" w:history="1">
+            <w:r>
+              <w:rPr>
+                <w:rStyle w:val="Lienhypertexte"/>
+                <w:lang w:val="fr-CA"/>
+              </w:rPr>
+              <w:t>Standards</w:t>
+            </w:r>
+            <w:r>
+              <w:rPr>
+                <w:webHidden/>
+              </w:rPr>
+              <w:tab/>
+            </w:r>
+            <w:r>
+              <w:rPr>
+                <w:webHidden/>
+              </w:rPr>
+              <w:fldChar w:fldCharType="begin"/>
+            </w:r>
+            <w:r>
+              <w:rPr>
+                <w:webHidden/>
+              </w:rPr>
+              <w:instrText xml:space="preserve"> PAGEREF _Toc342305991 \h </w:instrText>
             </w:r>
             <w:r>
               <w:rPr>
@@ -2939,7 +3000,7 @@
         </w:rPr>
       </w:pPr>
       <w:bookmarkStart w:id="2" w:name="_Toc291846940"/>
-      <w:bookmarkStart w:id="3" w:name="_Toc341707543"/>
+      <w:bookmarkStart w:id="3" w:name="_Toc342305955"/>
       <w:r>
         <w:rPr>
           <w:lang w:val="fr-CA"/>
@@ -2964,7 +3025,7 @@
           <w:lang w:val="fr-CA"/>
         </w:rPr>
       </w:pPr>
-      <w:bookmarkStart w:id="4" w:name="_Toc341707544"/>
+      <w:bookmarkStart w:id="4" w:name="_Toc342305956"/>
       <w:r>
         <w:rPr>
           <w:lang w:val="fr-CA"/>
@@ -2980,7 +3041,7 @@
           <w:lang w:val="fr-CA"/>
         </w:rPr>
       </w:pPr>
-      <w:bookmarkStart w:id="5" w:name="_Toc341707545"/>
+      <w:bookmarkStart w:id="5" w:name="_Toc342305957"/>
       <w:r>
         <w:rPr>
           <w:lang w:val="fr-CA"/>
@@ -3009,7 +3070,7 @@
           <w:lang w:val="fr-CA"/>
         </w:rPr>
       </w:pPr>
-      <w:bookmarkStart w:id="6" w:name="_Toc341707546"/>
+      <w:bookmarkStart w:id="6" w:name="_Toc342305958"/>
       <w:r>
         <w:rPr>
           <w:lang w:val="fr-CA"/>
@@ -3327,7 +3388,7 @@
           <w:lang w:val="fr-CA"/>
         </w:rPr>
       </w:pPr>
-      <w:bookmarkStart w:id="7" w:name="_Toc341707547"/>
+      <w:bookmarkStart w:id="7" w:name="_Toc342305959"/>
       <w:r>
         <w:rPr>
           <w:lang w:val="fr-CA"/>
@@ -3368,7 +3429,7 @@
           <w:lang w:val="fr-CA"/>
         </w:rPr>
       </w:pPr>
-      <w:bookmarkStart w:id="8" w:name="_Toc341707548"/>
+      <w:bookmarkStart w:id="8" w:name="_Toc342305960"/>
       <w:r>
         <w:rPr>
           <w:lang w:val="fr-CA"/>
@@ -3934,7 +3995,7 @@
           <w:lang w:val="fr-CA"/>
         </w:rPr>
       </w:pPr>
-      <w:bookmarkStart w:id="9" w:name="_Toc341707549"/>
+      <w:bookmarkStart w:id="9" w:name="_Toc342305961"/>
       <w:r>
         <w:rPr>
           <w:lang w:val="fr-CA"/>
@@ -4052,7 +4113,7 @@
           <w:lang w:val="fr-CA"/>
         </w:rPr>
       </w:pPr>
-      <w:bookmarkStart w:id="10" w:name="_Toc341707550"/>
+      <w:bookmarkStart w:id="10" w:name="_Toc342305962"/>
       <w:r>
         <w:rPr>
           <w:lang w:val="fr-CA"/>
@@ -4190,7 +4251,7 @@
           <w:lang w:val="fr-CA"/>
         </w:rPr>
       </w:pPr>
-      <w:bookmarkStart w:id="11" w:name="_Toc341707551"/>
+      <w:bookmarkStart w:id="11" w:name="_Toc342305963"/>
       <w:r>
         <w:rPr>
           <w:lang w:val="fr-CA"/>
@@ -4219,7 +4280,7 @@
           <w:lang w:val="fr-CA"/>
         </w:rPr>
       </w:pPr>
-      <w:bookmarkStart w:id="12" w:name="_Toc341707552"/>
+      <w:bookmarkStart w:id="12" w:name="_Toc342305964"/>
       <w:r>
         <w:rPr>
           <w:lang w:val="fr-CA"/>
@@ -4429,7 +4490,7 @@
           <w:lang w:val="fr-CA"/>
         </w:rPr>
       </w:pPr>
-      <w:bookmarkStart w:id="13" w:name="_Toc341707553"/>
+      <w:bookmarkStart w:id="13" w:name="_Toc342305965"/>
       <w:r>
         <w:rPr>
           <w:lang w:val="fr-CA"/>
@@ -4459,7 +4520,7 @@
           <w:lang w:val="fr-CA" w:eastAsia="fr-CA"/>
         </w:rPr>
         <w:drawing>
-          <wp:inline distT="0" distB="0" distL="0" distR="0">
+          <wp:inline distT="0" distB="0" distL="0" distR="0" wp14:anchorId="4BE5EFB6" wp14:editId="4F2A04F0">
             <wp:extent cx="5191125" cy="4572000"/>
             <wp:effectExtent l="0" t="0" r="9525" b="0"/>
             <wp:docPr id="3" name="Image 3"/>
@@ -4522,7 +4583,7 @@
           <w:lang w:val="fr-CA"/>
         </w:rPr>
       </w:pPr>
-      <w:bookmarkStart w:id="14" w:name="_Toc341707554"/>
+      <w:bookmarkStart w:id="14" w:name="_Toc342305966"/>
       <w:r>
         <w:rPr>
           <w:lang w:val="fr-CA"/>
@@ -4552,7 +4613,7 @@
           <w:lang w:val="fr-CA" w:eastAsia="fr-CA"/>
         </w:rPr>
         <w:drawing>
-          <wp:inline distT="0" distB="0" distL="0" distR="0">
+          <wp:inline distT="0" distB="0" distL="0" distR="0" wp14:anchorId="1A0C53A4" wp14:editId="65F175FF">
             <wp:extent cx="6362985" cy="5007935"/>
             <wp:effectExtent l="0" t="0" r="0" b="2540"/>
             <wp:docPr id="4" name="Image 4" descr="C:\Users\Usager\Documents\GitHub\HobbyCartes\analyse\diagramme de cas d'utilisation\visiteur.png"/>
@@ -4672,7 +4733,7 @@
           <w:lang w:val="fr-CA"/>
         </w:rPr>
       </w:pPr>
-      <w:bookmarkStart w:id="15" w:name="_Toc341707555"/>
+      <w:bookmarkStart w:id="15" w:name="_Toc342305967"/>
       <w:r>
         <w:rPr>
           <w:lang w:val="fr-CA"/>
@@ -4695,7 +4756,7 @@
           <w:lang w:val="fr-CA" w:eastAsia="fr-CA"/>
         </w:rPr>
         <w:drawing>
-          <wp:inline distT="0" distB="0" distL="0" distR="0">
+          <wp:inline distT="0" distB="0" distL="0" distR="0" wp14:anchorId="7B48930C" wp14:editId="2A3E2447">
             <wp:extent cx="5915025" cy="7086600"/>
             <wp:effectExtent l="0" t="0" r="9525" b="0"/>
             <wp:docPr id="28" name="Image 28"/>
@@ -4774,7 +4835,7 @@
           <w:lang w:val="fr-CA"/>
         </w:rPr>
       </w:pPr>
-      <w:bookmarkStart w:id="16" w:name="_Toc341707556"/>
+      <w:bookmarkStart w:id="16" w:name="_Toc342305968"/>
       <w:r>
         <w:rPr>
           <w:lang w:val="fr-CA"/>
@@ -4803,7 +4864,7 @@
           <w:lang w:val="fr-CA" w:eastAsia="fr-CA"/>
         </w:rPr>
         <w:drawing>
-          <wp:inline distT="0" distB="0" distL="0" distR="0">
+          <wp:inline distT="0" distB="0" distL="0" distR="0" wp14:anchorId="2D028771" wp14:editId="5512D71C">
             <wp:extent cx="6068290" cy="2933205"/>
             <wp:effectExtent l="0" t="0" r="8890" b="635"/>
             <wp:docPr id="27" name="Image 27"/>
@@ -4868,7 +4929,7 @@
           <w:lang w:val="fr-CA"/>
         </w:rPr>
       </w:pPr>
-      <w:bookmarkStart w:id="17" w:name="_Toc341707557"/>
+      <w:bookmarkStart w:id="17" w:name="_Toc342305969"/>
       <w:r>
         <w:rPr>
           <w:lang w:val="fr-CA"/>
@@ -4897,7 +4958,7 @@
           <w:lang w:val="fr-CA" w:eastAsia="fr-CA"/>
         </w:rPr>
         <w:drawing>
-          <wp:inline distT="0" distB="0" distL="0" distR="0">
+          <wp:inline distT="0" distB="0" distL="0" distR="0" wp14:anchorId="4ED33DF0" wp14:editId="18FC0831">
             <wp:extent cx="6076950" cy="2628900"/>
             <wp:effectExtent l="0" t="0" r="0" b="0"/>
             <wp:docPr id="7" name="Image 7"/>
@@ -4952,7 +5013,7 @@
           <w:lang w:val="fr-CA"/>
         </w:rPr>
       </w:pPr>
-      <w:bookmarkStart w:id="18" w:name="_Toc341707558"/>
+      <w:bookmarkStart w:id="18" w:name="_Toc342305970"/>
       <w:r>
         <w:rPr>
           <w:lang w:val="fr-CA"/>
@@ -4969,7 +5030,7 @@
           <w:lang w:val="fr-CA"/>
         </w:rPr>
       </w:pPr>
-      <w:bookmarkStart w:id="19" w:name="_Toc341707559"/>
+      <w:bookmarkStart w:id="19" w:name="_Toc342305971"/>
       <w:r>
         <w:rPr>
           <w:lang w:val="fr-CA"/>
@@ -5002,7 +5063,21 @@
         <w:rPr>
           <w:lang w:val="fr-CA"/>
         </w:rPr>
-        <w:t>Cette page contient une description du site internet, des ses principales caractéristiques et de son but. Elle présente également les mises-à-jour et les nouvelles fonctionnalités intégrées au site web récemment. Elle comprend aussi les plus récents membres à avoir joint le site.</w:t>
+        <w:t xml:space="preserve">Cette page contient une description du site internet, </w:t>
+      </w:r>
+      <w:proofErr w:type="spellStart"/>
+      <w:r>
+        <w:rPr>
+          <w:lang w:val="fr-CA"/>
+        </w:rPr>
+        <w:t>des</w:t>
+      </w:r>
+      <w:proofErr w:type="spellEnd"/>
+      <w:r>
+        <w:rPr>
+          <w:lang w:val="fr-CA"/>
+        </w:rPr>
+        <w:t xml:space="preserve"> ses principales caractéristiques et de son but. Elle présente également les mises-à-jour et les nouvelles fonctionnalités intégrées au site web récemment. Elle comprend aussi les plus récents membres à avoir joint le site.</w:t>
       </w:r>
     </w:p>
     <w:p>
@@ -5276,7 +5351,7 @@
           <w:lang w:val="fr-CA"/>
         </w:rPr>
       </w:pPr>
-      <w:bookmarkStart w:id="20" w:name="_Toc341707560"/>
+      <w:bookmarkStart w:id="20" w:name="_Toc342305972"/>
       <w:r>
         <w:rPr>
           <w:lang w:val="fr-CA"/>
@@ -5297,7 +5372,7 @@
           <w:lang w:val="fr-CA" w:eastAsia="fr-CA"/>
         </w:rPr>
         <w:drawing>
-          <wp:inline distT="0" distB="0" distL="0" distR="0">
+          <wp:inline distT="0" distB="0" distL="0" distR="0" wp14:anchorId="17D2F7C6" wp14:editId="137834B5">
             <wp:extent cx="6400800" cy="3598545"/>
             <wp:effectExtent l="19050" t="0" r="0" b="0"/>
             <wp:docPr id="19" name="Image 18" descr="acceuil.png"/>
@@ -5354,7 +5429,7 @@
           <w:lang w:val="fr-CA"/>
         </w:rPr>
       </w:pPr>
-      <w:bookmarkStart w:id="21" w:name="_Toc341707561"/>
+      <w:bookmarkStart w:id="21" w:name="_Toc342305973"/>
       <w:r>
         <w:rPr>
           <w:lang w:val="fr-CA"/>
@@ -5382,7 +5457,7 @@
           <w:lang w:val="fr-CA" w:eastAsia="fr-CA"/>
         </w:rPr>
         <w:drawing>
-          <wp:inline distT="0" distB="0" distL="0" distR="0">
+          <wp:inline distT="0" distB="0" distL="0" distR="0" wp14:anchorId="058ACC10" wp14:editId="38C34027">
             <wp:extent cx="6400800" cy="3598545"/>
             <wp:effectExtent l="19050" t="0" r="0" b="0"/>
             <wp:docPr id="20" name="Image 19" descr="administration.png"/>
@@ -5439,7 +5514,7 @@
           <w:lang w:val="fr-CA"/>
         </w:rPr>
       </w:pPr>
-      <w:bookmarkStart w:id="22" w:name="_Toc341707562"/>
+      <w:bookmarkStart w:id="22" w:name="_Toc342305974"/>
       <w:r>
         <w:rPr>
           <w:lang w:val="fr-CA"/>
@@ -5467,7 +5542,7 @@
           <w:lang w:val="fr-CA" w:eastAsia="fr-CA"/>
         </w:rPr>
         <w:drawing>
-          <wp:inline distT="0" distB="0" distL="0" distR="0">
+          <wp:inline distT="0" distB="0" distL="0" distR="0" wp14:anchorId="3580F6CE" wp14:editId="2F89001F">
             <wp:extent cx="6400800" cy="3598545"/>
             <wp:effectExtent l="19050" t="0" r="0" b="0"/>
             <wp:docPr id="21" name="Image 20" descr="fiche.png"/>
@@ -5524,7 +5599,7 @@
           <w:lang w:val="fr-CA"/>
         </w:rPr>
       </w:pPr>
-      <w:bookmarkStart w:id="23" w:name="_Toc341707563"/>
+      <w:bookmarkStart w:id="23" w:name="_Toc342305975"/>
       <w:r>
         <w:rPr>
           <w:lang w:val="fr-CA"/>
@@ -5554,7 +5629,7 @@
           <w:lang w:val="fr-CA" w:eastAsia="fr-CA"/>
         </w:rPr>
         <w:drawing>
-          <wp:inline distT="0" distB="0" distL="0" distR="0">
+          <wp:inline distT="0" distB="0" distL="0" distR="0" wp14:anchorId="35D68373" wp14:editId="017D929F">
             <wp:extent cx="6400800" cy="3598545"/>
             <wp:effectExtent l="19050" t="0" r="0" b="0"/>
             <wp:docPr id="23" name="Image 22" descr="filfiche.png"/>
@@ -5611,7 +5686,7 @@
           <w:lang w:val="fr-CA"/>
         </w:rPr>
       </w:pPr>
-      <w:bookmarkStart w:id="24" w:name="_Toc341707564"/>
+      <w:bookmarkStart w:id="24" w:name="_Toc342305976"/>
       <w:r>
         <w:rPr>
           <w:lang w:val="fr-CA"/>
@@ -5633,7 +5708,7 @@
           <w:lang w:val="fr-CA" w:eastAsia="fr-CA"/>
         </w:rPr>
         <w:drawing>
-          <wp:inline distT="0" distB="0" distL="0" distR="0">
+          <wp:inline distT="0" distB="0" distL="0" distR="0" wp14:anchorId="496E87F2" wp14:editId="306232DF">
             <wp:extent cx="6400800" cy="3598545"/>
             <wp:effectExtent l="19050" t="0" r="0" b="0"/>
             <wp:docPr id="24" name="Image 23" descr="inscription.png"/>
@@ -5690,7 +5765,7 @@
           <w:lang w:val="fr-CA"/>
         </w:rPr>
       </w:pPr>
-      <w:bookmarkStart w:id="25" w:name="_Toc341707565"/>
+      <w:bookmarkStart w:id="25" w:name="_Toc342305977"/>
       <w:r>
         <w:rPr>
           <w:lang w:val="fr-CA"/>
@@ -5712,7 +5787,7 @@
           <w:lang w:val="fr-CA" w:eastAsia="fr-CA"/>
         </w:rPr>
         <w:drawing>
-          <wp:inline distT="0" distB="0" distL="0" distR="0">
+          <wp:inline distT="0" distB="0" distL="0" distR="0" wp14:anchorId="42465FCA" wp14:editId="20D5ACDD">
             <wp:extent cx="6400800" cy="3598545"/>
             <wp:effectExtent l="19050" t="0" r="0" b="0"/>
             <wp:docPr id="26" name="Image 25" descr="informations.png"/>
@@ -5772,7 +5847,7 @@
           <w:lang w:val="fr-CA"/>
         </w:rPr>
       </w:pPr>
-      <w:bookmarkStart w:id="26" w:name="_Toc341707566"/>
+      <w:bookmarkStart w:id="26" w:name="_Toc342305978"/>
       <w:r>
         <w:rPr>
           <w:lang w:val="fr-CA"/>
@@ -5794,7 +5869,7 @@
           <w:lang w:val="fr-CA" w:eastAsia="fr-CA"/>
         </w:rPr>
         <w:drawing>
-          <wp:inline distT="0" distB="0" distL="0" distR="0">
+          <wp:inline distT="0" distB="0" distL="0" distR="0" wp14:anchorId="40556404" wp14:editId="26EABD1B">
             <wp:extent cx="6400800" cy="3598545"/>
             <wp:effectExtent l="19050" t="0" r="0" b="0"/>
             <wp:docPr id="31" name="Image 30" descr="liste de carte.png"/>
@@ -5851,7 +5926,7 @@
           <w:lang w:val="fr-CA"/>
         </w:rPr>
       </w:pPr>
-      <w:bookmarkStart w:id="27" w:name="_Toc341707567"/>
+      <w:bookmarkStart w:id="27" w:name="_Toc342305979"/>
       <w:r>
         <w:rPr>
           <w:lang w:val="fr-CA"/>
@@ -5885,7 +5960,7 @@
           <w:lang w:val="fr-CA" w:eastAsia="fr-CA"/>
         </w:rPr>
         <w:drawing>
-          <wp:inline distT="0" distB="0" distL="0" distR="0">
+          <wp:inline distT="0" distB="0" distL="0" distR="0" wp14:anchorId="16656B82" wp14:editId="4BDA24A1">
             <wp:extent cx="6400800" cy="3598545"/>
             <wp:effectExtent l="19050" t="0" r="0" b="0"/>
             <wp:docPr id="32" name="Image 31" descr="gerercollections.png"/>
@@ -5942,7 +6017,7 @@
           <w:lang w:val="fr-CA"/>
         </w:rPr>
       </w:pPr>
-      <w:bookmarkStart w:id="28" w:name="_Toc341707568"/>
+      <w:bookmarkStart w:id="28" w:name="_Toc342305980"/>
       <w:r>
         <w:rPr>
           <w:lang w:val="fr-CA"/>
@@ -5964,7 +6039,7 @@
           <w:lang w:val="fr-CA" w:eastAsia="fr-CA"/>
         </w:rPr>
         <w:drawing>
-          <wp:inline distT="0" distB="0" distL="0" distR="0">
+          <wp:inline distT="0" distB="0" distL="0" distR="0" wp14:anchorId="0ABC1C7E" wp14:editId="6D9DC5BE">
             <wp:extent cx="6400800" cy="3599220"/>
             <wp:effectExtent l="19050" t="0" r="0" b="0"/>
             <wp:docPr id="33" name="Image 2"/>
@@ -6031,25 +6106,13 @@
           <w:lang w:val="fr-CA"/>
         </w:rPr>
       </w:pPr>
-      <w:bookmarkStart w:id="29" w:name="_Toc341707569"/>
+      <w:bookmarkStart w:id="29" w:name="_Toc342305981"/>
       <w:r>
         <w:rPr>
           <w:lang w:val="fr-CA"/>
         </w:rPr>
         <w:lastRenderedPageBreak/>
-        <w:t xml:space="preserve">Page membre (onglet </w:t>
-      </w:r>
-      <w:r>
-        <w:rPr>
-          <w:lang w:val="fr-CA"/>
-        </w:rPr>
-        <w:t>visualiser ses messages</w:t>
-      </w:r>
-      <w:r>
-        <w:rPr>
-          <w:lang w:val="fr-CA"/>
-        </w:rPr>
-        <w:t>)</w:t>
+        <w:t>Page membre (onglet visualiser ses messages)</w:t>
       </w:r>
       <w:bookmarkEnd w:id="29"/>
     </w:p>
@@ -6065,7 +6128,7 @@
           <w:lang w:val="fr-CA" w:eastAsia="fr-CA"/>
         </w:rPr>
         <w:drawing>
-          <wp:inline distT="0" distB="0" distL="0" distR="0">
+          <wp:inline distT="0" distB="0" distL="0" distR="0" wp14:anchorId="58B7FE29" wp14:editId="259E59B7">
             <wp:extent cx="6400800" cy="3598545"/>
             <wp:effectExtent l="19050" t="0" r="0" b="0"/>
             <wp:docPr id="35" name="Image 34" descr="messages.png"/>
@@ -6122,7 +6185,7 @@
           <w:lang w:val="fr-CA"/>
         </w:rPr>
       </w:pPr>
-      <w:bookmarkStart w:id="30" w:name="_Toc341707570"/>
+      <w:bookmarkStart w:id="30" w:name="_Toc342305982"/>
       <w:r>
         <w:rPr>
           <w:lang w:val="fr-CA"/>
@@ -6143,7 +6206,7 @@
           <w:lang w:val="fr-CA" w:eastAsia="fr-CA"/>
         </w:rPr>
         <w:drawing>
-          <wp:inline distT="0" distB="0" distL="0" distR="0">
+          <wp:inline distT="0" distB="0" distL="0" distR="0" wp14:anchorId="46E48DC2" wp14:editId="491F21DE">
             <wp:extent cx="6400800" cy="3598545"/>
             <wp:effectExtent l="19050" t="0" r="0" b="0"/>
             <wp:docPr id="34" name="Image 33" descr="recherche.png"/>
@@ -6200,7 +6263,7 @@
           <w:lang w:val="fr-CA"/>
         </w:rPr>
       </w:pPr>
-      <w:bookmarkStart w:id="31" w:name="_Toc341707571"/>
+      <w:bookmarkStart w:id="31" w:name="_Toc342305983"/>
       <w:r>
         <w:rPr>
           <w:lang w:val="fr-CA"/>
@@ -6217,7 +6280,7 @@
           <w:lang w:val="fr-CA"/>
         </w:rPr>
       </w:pPr>
-      <w:bookmarkStart w:id="32" w:name="_Toc341707572"/>
+      <w:bookmarkStart w:id="32" w:name="_Toc342305984"/>
       <w:r>
         <w:rPr>
           <w:lang w:val="fr-CA"/>
@@ -6245,7 +6308,7 @@
           <w:lang w:val="fr-CA" w:eastAsia="fr-CA"/>
         </w:rPr>
         <w:drawing>
-          <wp:inline distT="0" distB="0" distL="0" distR="0">
+          <wp:inline distT="0" distB="0" distL="0" distR="0" wp14:anchorId="4A632C0C" wp14:editId="599D9F80">
             <wp:extent cx="5580865" cy="7222457"/>
             <wp:effectExtent l="0" t="0" r="1270" b="0"/>
             <wp:docPr id="22" name="Image 22"/>
@@ -6294,7 +6357,7 @@
           <w:lang w:val="fr-CA"/>
         </w:rPr>
       </w:pPr>
-      <w:bookmarkStart w:id="33" w:name="_Toc341707573"/>
+      <w:bookmarkStart w:id="33" w:name="_Toc342305985"/>
       <w:r>
         <w:rPr>
           <w:lang w:val="fr-CA"/>
@@ -6317,7 +6380,7 @@
           <w:lang w:val="fr-CA" w:eastAsia="fr-CA"/>
         </w:rPr>
         <w:drawing>
-          <wp:inline distT="0" distB="0" distL="0" distR="0">
+          <wp:inline distT="0" distB="0" distL="0" distR="0" wp14:anchorId="0EFCD4DC" wp14:editId="147EA9DB">
             <wp:extent cx="5733628" cy="7420157"/>
             <wp:effectExtent l="0" t="0" r="635" b="0"/>
             <wp:docPr id="29" name="Image 29"/>
@@ -6366,7 +6429,7 @@
           <w:lang w:val="fr-CA"/>
         </w:rPr>
       </w:pPr>
-      <w:bookmarkStart w:id="34" w:name="_Toc341707574"/>
+      <w:bookmarkStart w:id="34" w:name="_Toc342305986"/>
       <w:r>
         <w:rPr>
           <w:lang w:val="fr-CA"/>
@@ -6389,7 +6452,7 @@
           <w:lang w:val="fr-CA" w:eastAsia="fr-CA"/>
         </w:rPr>
         <w:drawing>
-          <wp:inline distT="0" distB="0" distL="0" distR="0">
+          <wp:inline distT="0" distB="0" distL="0" distR="0" wp14:anchorId="5A46F74C" wp14:editId="6F89F60C">
             <wp:extent cx="5808522" cy="7517080"/>
             <wp:effectExtent l="0" t="0" r="1905" b="8255"/>
             <wp:docPr id="30" name="Image 30"/>
@@ -6438,7 +6501,7 @@
           <w:lang w:val="fr-CA"/>
         </w:rPr>
       </w:pPr>
-      <w:bookmarkStart w:id="35" w:name="_Toc341707575"/>
+      <w:bookmarkStart w:id="35" w:name="_Toc342305987"/>
       <w:r>
         <w:rPr>
           <w:lang w:val="fr-CA"/>
@@ -6461,7 +6524,7 @@
           <w:lang w:val="fr-CA" w:eastAsia="fr-CA"/>
         </w:rPr>
         <w:drawing>
-          <wp:inline distT="0" distB="0" distL="0" distR="0">
+          <wp:inline distT="0" distB="0" distL="0" distR="0" wp14:anchorId="1AB12997" wp14:editId="199549D1">
             <wp:extent cx="5886520" cy="7618021"/>
             <wp:effectExtent l="0" t="0" r="0" b="2540"/>
             <wp:docPr id="25" name="Image 25"/>
@@ -6510,7 +6573,7 @@
           <w:lang w:val="fr-CA"/>
         </w:rPr>
       </w:pPr>
-      <w:bookmarkStart w:id="36" w:name="_Toc341707576"/>
+      <w:bookmarkStart w:id="36" w:name="_Toc342305988"/>
       <w:r>
         <w:rPr>
           <w:lang w:val="fr-CA"/>
@@ -6532,7 +6595,7 @@
           <w:lang w:val="fr-CA" w:eastAsia="fr-CA"/>
         </w:rPr>
         <w:drawing>
-          <wp:inline distT="0" distB="0" distL="0" distR="0">
+          <wp:inline distT="0" distB="0" distL="0" distR="0" wp14:anchorId="0F3DA71A" wp14:editId="4B40518F">
             <wp:extent cx="6400800" cy="3584575"/>
             <wp:effectExtent l="0" t="0" r="0" b="0"/>
             <wp:docPr id="9" name="Image 9"/>
@@ -6595,7 +6658,7 @@
           <w:lang w:val="fr-CA"/>
         </w:rPr>
       </w:pPr>
-      <w:bookmarkStart w:id="37" w:name="_Toc341707577"/>
+      <w:bookmarkStart w:id="37" w:name="_Toc342305989"/>
       <w:r>
         <w:rPr>
           <w:lang w:val="fr-CA"/>
@@ -12364,7 +12427,15 @@
       </w:tr>
     </w:tbl>
     <w:p>
+      <w:pPr>
+        <w:rPr>
+          <w:lang w:val="fr-CA"/>
+        </w:rPr>
+      </w:pPr>
       <w:r>
+        <w:rPr>
+          <w:lang w:val="fr-CA"/>
+        </w:rPr>
         <w:br w:type="page"/>
       </w:r>
     </w:p>
@@ -21148,7 +21219,7 @@
           <w:lang w:val="fr-CA"/>
         </w:rPr>
       </w:pPr>
-      <w:bookmarkStart w:id="38" w:name="_Toc341707578"/>
+      <w:bookmarkStart w:id="38" w:name="_Toc342305990"/>
       <w:r>
         <w:rPr>
           <w:lang w:val="fr-CA"/>
@@ -21170,7 +21241,7 @@
           <w:lang w:val="fr-CA" w:eastAsia="fr-CA"/>
         </w:rPr>
         <w:drawing>
-          <wp:inline distT="0" distB="0" distL="0" distR="0">
+          <wp:inline distT="0" distB="0" distL="0" distR="0" wp14:anchorId="7D85AEDE" wp14:editId="0C926546">
             <wp:extent cx="6400800" cy="3115310"/>
             <wp:effectExtent l="0" t="0" r="0" b="0"/>
             <wp:docPr id="1" name="Image 1"/>
@@ -21211,6 +21282,888 @@
           </wp:inline>
         </w:drawing>
       </w:r>
+    </w:p>
+    <w:p>
+      <w:pPr>
+        <w:rPr>
+          <w:lang w:val="fr-CA"/>
+        </w:rPr>
+      </w:pPr>
+      <w:r>
+        <w:rPr>
+          <w:lang w:val="fr-CA"/>
+        </w:rPr>
+        <w:t>.</w:t>
+      </w:r>
+    </w:p>
+    <w:p>
+      <w:pPr>
+        <w:pStyle w:val="Titre2"/>
+        <w:rPr>
+          <w:lang w:val="fr-CA"/>
+        </w:rPr>
+      </w:pPr>
+      <w:bookmarkStart w:id="39" w:name="_Toc342305991"/>
+      <w:r>
+        <w:rPr>
+          <w:lang w:val="fr-CA"/>
+        </w:rPr>
+        <w:t>Standards</w:t>
+      </w:r>
+      <w:bookmarkEnd w:id="39"/>
+    </w:p>
+    <w:p>
+      <w:pPr>
+        <w:pStyle w:val="Paragraphedeliste"/>
+        <w:numPr>
+          <w:ilvl w:val="0"/>
+          <w:numId w:val="11"/>
+        </w:numPr>
+        <w:spacing w:before="0" w:after="200"/>
+        <w:rPr>
+          <w:lang w:val="fr-CA"/>
+        </w:rPr>
+      </w:pPr>
+      <w:r>
+        <w:rPr>
+          <w:lang w:val="fr-CA"/>
+        </w:rPr>
+        <w:t>Toutes les pages du site ont comme modèle la page maître «</w:t>
+      </w:r>
+      <w:proofErr w:type="spellStart"/>
+      <w:r>
+        <w:rPr>
+          <w:lang w:val="fr-CA"/>
+        </w:rPr>
+        <w:t>HobbyCartes.master</w:t>
+      </w:r>
+      <w:proofErr w:type="spellEnd"/>
+      <w:r>
+        <w:rPr>
+          <w:lang w:val="fr-CA"/>
+        </w:rPr>
+        <w:t>». Celui-ci contient l’entête, le menu et le pied de page qui sont identiques d’une page à l’autre.</w:t>
+      </w:r>
+    </w:p>
+    <w:p>
+      <w:pPr>
+        <w:pStyle w:val="Paragraphedeliste"/>
+        <w:numPr>
+          <w:ilvl w:val="0"/>
+          <w:numId w:val="11"/>
+        </w:numPr>
+        <w:spacing w:before="0" w:after="200"/>
+        <w:rPr>
+          <w:lang w:val="fr-CA"/>
+        </w:rPr>
+      </w:pPr>
+      <w:r>
+        <w:rPr>
+          <w:lang w:val="fr-CA"/>
+        </w:rPr>
+        <w:t>Tous les onglets de la page membre sont des pages qui ont comme modèle la page maître «</w:t>
+      </w:r>
+      <w:proofErr w:type="spellStart"/>
+      <w:r>
+        <w:rPr>
+          <w:lang w:val="fr-CA"/>
+        </w:rPr>
+        <w:t>Membre.master</w:t>
+      </w:r>
+      <w:proofErr w:type="spellEnd"/>
+      <w:r>
+        <w:rPr>
+          <w:lang w:val="fr-CA"/>
+        </w:rPr>
+        <w:t>» qui a lui-même comme modèle «</w:t>
+      </w:r>
+      <w:proofErr w:type="spellStart"/>
+      <w:r>
+        <w:rPr>
+          <w:lang w:val="fr-CA"/>
+        </w:rPr>
+        <w:t>HobbyCartes.master</w:t>
+      </w:r>
+      <w:proofErr w:type="spellEnd"/>
+      <w:r>
+        <w:rPr>
+          <w:lang w:val="fr-CA"/>
+        </w:rPr>
+        <w:t>».</w:t>
+      </w:r>
+    </w:p>
+    <w:p>
+      <w:pPr>
+        <w:pStyle w:val="Paragraphedeliste"/>
+        <w:numPr>
+          <w:ilvl w:val="0"/>
+          <w:numId w:val="11"/>
+        </w:numPr>
+        <w:spacing w:before="0" w:after="200"/>
+        <w:rPr>
+          <w:lang w:val="fr-CA"/>
+        </w:rPr>
+      </w:pPr>
+      <w:r>
+        <w:rPr>
+          <w:lang w:val="fr-CA"/>
+        </w:rPr>
+        <w:t xml:space="preserve">Les noms d’état acceptés pour une fiche sont : «impeccable, bonne, moyenne, passable et </w:t>
+      </w:r>
+      <w:proofErr w:type="spellStart"/>
+      <w:r>
+        <w:rPr>
+          <w:lang w:val="fr-CA"/>
+        </w:rPr>
+        <w:t>pietre</w:t>
+      </w:r>
+      <w:proofErr w:type="spellEnd"/>
+      <w:r>
+        <w:rPr>
+          <w:lang w:val="fr-CA"/>
+        </w:rPr>
+        <w:t>». Il faut respecter la casse et les accents.</w:t>
+      </w:r>
+    </w:p>
+    <w:p>
+      <w:pPr>
+        <w:pStyle w:val="Paragraphedeliste"/>
+        <w:numPr>
+          <w:ilvl w:val="0"/>
+          <w:numId w:val="11"/>
+        </w:numPr>
+        <w:spacing w:before="0" w:after="200"/>
+        <w:rPr>
+          <w:lang w:val="fr-CA"/>
+        </w:rPr>
+      </w:pPr>
+      <w:r>
+        <w:rPr>
+          <w:lang w:val="fr-CA"/>
+        </w:rPr>
+        <w:t>Les types de collections acceptés sont : «hockey, football, baseball et basketball». Il faut respecter la casse.</w:t>
+      </w:r>
+    </w:p>
+    <w:p>
+      <w:pPr>
+        <w:pStyle w:val="Paragraphedeliste"/>
+        <w:numPr>
+          <w:ilvl w:val="0"/>
+          <w:numId w:val="11"/>
+        </w:numPr>
+        <w:spacing w:before="0" w:after="200"/>
+        <w:rPr>
+          <w:lang w:val="fr-CA"/>
+        </w:rPr>
+      </w:pPr>
+      <w:r>
+        <w:rPr>
+          <w:lang w:val="fr-CA"/>
+        </w:rPr>
+        <w:t>La page «acceuil.aspx» se nomme «Default.aspx» dans le projet.</w:t>
+      </w:r>
+    </w:p>
+    <w:p>
+      <w:pPr>
+        <w:spacing w:before="0" w:after="0" w:line="240" w:lineRule="auto"/>
+        <w:rPr>
+          <w:lang w:val="fr-CA"/>
+        </w:rPr>
+      </w:pPr>
+      <w:r>
+        <w:rPr>
+          <w:lang w:val="fr-CA"/>
+        </w:rPr>
+        <w:br w:type="page"/>
+      </w:r>
+    </w:p>
+    <w:p>
+      <w:pPr>
+        <w:rPr>
+          <w:lang w:val="fr-CA"/>
+        </w:rPr>
+      </w:pPr>
+    </w:p>
+    <w:p>
+      <w:pPr>
+        <w:rPr>
+          <w:lang w:val="fr-CA"/>
+        </w:rPr>
+      </w:pPr>
+      <w:r>
+        <w:rPr>
+          <w:lang w:val="fr-CA"/>
+        </w:rPr>
+        <w:t>Les contrôles :</w:t>
+      </w:r>
+    </w:p>
+    <w:p>
+      <w:pPr>
+        <w:rPr>
+          <w:lang w:val="fr-CA"/>
+        </w:rPr>
+      </w:pPr>
+      <w:r>
+        <w:rPr>
+          <w:lang w:val="fr-CA"/>
+        </w:rPr>
+        <w:t>Les contrôles suivant doivent débuter par le préfixe :</w:t>
+      </w:r>
+    </w:p>
+    <w:tbl>
+      <w:tblPr>
+        <w:tblStyle w:val="Grilledutableau"/>
+        <w:tblW w:w="0" w:type="auto"/>
+        <w:tblLook w:val="04A0" w:firstRow="1" w:lastRow="0" w:firstColumn="1" w:lastColumn="0" w:noHBand="0" w:noVBand="1"/>
+      </w:tblPr>
+      <w:tblGrid>
+        <w:gridCol w:w="4390"/>
+        <w:gridCol w:w="4390"/>
+      </w:tblGrid>
+      <w:tr>
+        <w:tc>
+          <w:tcPr>
+            <w:tcW w:w="4390" w:type="dxa"/>
+          </w:tcPr>
+          <w:p>
+            <w:pPr>
+              <w:rPr>
+                <w:b/>
+                <w:sz w:val="24"/>
+                <w:szCs w:val="24"/>
+                <w:lang w:val="fr-CA"/>
+              </w:rPr>
+            </w:pPr>
+            <w:r>
+              <w:rPr>
+                <w:b/>
+                <w:sz w:val="24"/>
+                <w:szCs w:val="24"/>
+                <w:lang w:val="fr-CA"/>
+              </w:rPr>
+              <w:t>Contrôle</w:t>
+            </w:r>
+          </w:p>
+        </w:tc>
+        <w:tc>
+          <w:tcPr>
+            <w:tcW w:w="4390" w:type="dxa"/>
+          </w:tcPr>
+          <w:p>
+            <w:pPr>
+              <w:rPr>
+                <w:b/>
+                <w:sz w:val="24"/>
+                <w:szCs w:val="24"/>
+                <w:lang w:val="fr-CA"/>
+              </w:rPr>
+            </w:pPr>
+            <w:r>
+              <w:rPr>
+                <w:b/>
+                <w:sz w:val="24"/>
+                <w:szCs w:val="24"/>
+                <w:lang w:val="fr-CA"/>
+              </w:rPr>
+              <w:t>Suffixe</w:t>
+            </w:r>
+          </w:p>
+        </w:tc>
+      </w:tr>
+      <w:tr>
+        <w:tc>
+          <w:tcPr>
+            <w:tcW w:w="4390" w:type="dxa"/>
+          </w:tcPr>
+          <w:p>
+            <w:pPr>
+              <w:autoSpaceDE w:val="0"/>
+              <w:autoSpaceDN w:val="0"/>
+              <w:adjustRightInd w:val="0"/>
+              <w:rPr>
+                <w:rFonts w:cs="Consolas"/>
+                <w:lang w:val="fr-CA"/>
+              </w:rPr>
+            </w:pPr>
+            <w:proofErr w:type="spellStart"/>
+            <w:r>
+              <w:rPr>
+                <w:rFonts w:cs="Consolas"/>
+                <w:lang w:val="fr-CA"/>
+              </w:rPr>
+              <w:t>UpdatePanel</w:t>
+            </w:r>
+            <w:proofErr w:type="spellEnd"/>
+          </w:p>
+        </w:tc>
+        <w:tc>
+          <w:tcPr>
+            <w:tcW w:w="4390" w:type="dxa"/>
+          </w:tcPr>
+          <w:p>
+            <w:pPr>
+              <w:rPr>
+                <w:lang w:val="fr-CA"/>
+              </w:rPr>
+            </w:pPr>
+            <w:proofErr w:type="spellStart"/>
+            <w:r>
+              <w:rPr>
+                <w:lang w:val="fr-CA"/>
+              </w:rPr>
+              <w:t>uppan</w:t>
+            </w:r>
+            <w:proofErr w:type="spellEnd"/>
+          </w:p>
+        </w:tc>
+      </w:tr>
+      <w:tr>
+        <w:tc>
+          <w:tcPr>
+            <w:tcW w:w="4390" w:type="dxa"/>
+          </w:tcPr>
+          <w:p>
+            <w:pPr>
+              <w:autoSpaceDE w:val="0"/>
+              <w:autoSpaceDN w:val="0"/>
+              <w:adjustRightInd w:val="0"/>
+              <w:rPr>
+                <w:rFonts w:cs="Consolas"/>
+                <w:lang w:val="fr-CA"/>
+              </w:rPr>
+            </w:pPr>
+            <w:proofErr w:type="spellStart"/>
+            <w:r>
+              <w:rPr>
+                <w:rFonts w:cs="Consolas"/>
+                <w:lang w:val="fr-CA"/>
+              </w:rPr>
+              <w:t>PlaceHolder</w:t>
+            </w:r>
+            <w:proofErr w:type="spellEnd"/>
+          </w:p>
+        </w:tc>
+        <w:tc>
+          <w:tcPr>
+            <w:tcW w:w="4390" w:type="dxa"/>
+          </w:tcPr>
+          <w:p>
+            <w:pPr>
+              <w:rPr>
+                <w:lang w:val="fr-CA"/>
+              </w:rPr>
+            </w:pPr>
+            <w:r>
+              <w:rPr>
+                <w:lang w:val="fr-CA"/>
+              </w:rPr>
+              <w:t>ph</w:t>
+            </w:r>
+          </w:p>
+        </w:tc>
+      </w:tr>
+      <w:tr>
+        <w:tc>
+          <w:tcPr>
+            <w:tcW w:w="4390" w:type="dxa"/>
+          </w:tcPr>
+          <w:p>
+            <w:pPr>
+              <w:autoSpaceDE w:val="0"/>
+              <w:autoSpaceDN w:val="0"/>
+              <w:adjustRightInd w:val="0"/>
+              <w:rPr>
+                <w:rFonts w:cs="Consolas"/>
+                <w:lang w:val="fr-CA"/>
+              </w:rPr>
+            </w:pPr>
+            <w:proofErr w:type="spellStart"/>
+            <w:r>
+              <w:rPr>
+                <w:rFonts w:cs="Consolas"/>
+                <w:lang w:val="fr-CA"/>
+              </w:rPr>
+              <w:t>Wizard</w:t>
+            </w:r>
+            <w:proofErr w:type="spellEnd"/>
+          </w:p>
+        </w:tc>
+        <w:tc>
+          <w:tcPr>
+            <w:tcW w:w="4390" w:type="dxa"/>
+          </w:tcPr>
+          <w:p>
+            <w:pPr>
+              <w:rPr>
+                <w:lang w:val="fr-CA"/>
+              </w:rPr>
+            </w:pPr>
+            <w:proofErr w:type="spellStart"/>
+            <w:r>
+              <w:rPr>
+                <w:lang w:val="fr-CA"/>
+              </w:rPr>
+              <w:t>wiz</w:t>
+            </w:r>
+            <w:proofErr w:type="spellEnd"/>
+          </w:p>
+        </w:tc>
+      </w:tr>
+      <w:tr>
+        <w:tc>
+          <w:tcPr>
+            <w:tcW w:w="4390" w:type="dxa"/>
+          </w:tcPr>
+          <w:p>
+            <w:pPr>
+              <w:autoSpaceDE w:val="0"/>
+              <w:autoSpaceDN w:val="0"/>
+              <w:adjustRightInd w:val="0"/>
+              <w:rPr>
+                <w:rFonts w:cs="Consolas"/>
+                <w:lang w:val="fr-CA"/>
+              </w:rPr>
+            </w:pPr>
+            <w:r>
+              <w:rPr>
+                <w:rFonts w:cs="Consolas"/>
+                <w:lang w:val="fr-CA"/>
+              </w:rPr>
+              <w:t>Table</w:t>
+            </w:r>
+          </w:p>
+        </w:tc>
+        <w:tc>
+          <w:tcPr>
+            <w:tcW w:w="4390" w:type="dxa"/>
+          </w:tcPr>
+          <w:p>
+            <w:pPr>
+              <w:rPr>
+                <w:lang w:val="fr-CA"/>
+              </w:rPr>
+            </w:pPr>
+            <w:proofErr w:type="spellStart"/>
+            <w:r>
+              <w:rPr>
+                <w:lang w:val="fr-CA"/>
+              </w:rPr>
+              <w:t>tbl</w:t>
+            </w:r>
+            <w:proofErr w:type="spellEnd"/>
+          </w:p>
+        </w:tc>
+      </w:tr>
+      <w:tr>
+        <w:tc>
+          <w:tcPr>
+            <w:tcW w:w="4390" w:type="dxa"/>
+          </w:tcPr>
+          <w:p>
+            <w:pPr>
+              <w:autoSpaceDE w:val="0"/>
+              <w:autoSpaceDN w:val="0"/>
+              <w:adjustRightInd w:val="0"/>
+              <w:rPr>
+                <w:rFonts w:cs="Consolas"/>
+                <w:lang w:val="fr-CA"/>
+              </w:rPr>
+            </w:pPr>
+            <w:proofErr w:type="spellStart"/>
+            <w:r>
+              <w:rPr>
+                <w:rFonts w:cs="Consolas"/>
+                <w:lang w:val="fr-CA"/>
+              </w:rPr>
+              <w:t>RequiredFieldValidator</w:t>
+            </w:r>
+            <w:proofErr w:type="spellEnd"/>
+          </w:p>
+        </w:tc>
+        <w:tc>
+          <w:tcPr>
+            <w:tcW w:w="4390" w:type="dxa"/>
+          </w:tcPr>
+          <w:p>
+            <w:pPr>
+              <w:rPr>
+                <w:lang w:val="fr-CA"/>
+              </w:rPr>
+            </w:pPr>
+            <w:proofErr w:type="spellStart"/>
+            <w:r>
+              <w:rPr>
+                <w:lang w:val="fr-CA"/>
+              </w:rPr>
+              <w:t>rfv</w:t>
+            </w:r>
+            <w:proofErr w:type="spellEnd"/>
+          </w:p>
+        </w:tc>
+      </w:tr>
+      <w:tr>
+        <w:tc>
+          <w:tcPr>
+            <w:tcW w:w="4390" w:type="dxa"/>
+          </w:tcPr>
+          <w:p>
+            <w:pPr>
+              <w:autoSpaceDE w:val="0"/>
+              <w:autoSpaceDN w:val="0"/>
+              <w:adjustRightInd w:val="0"/>
+              <w:rPr>
+                <w:rFonts w:cs="Consolas"/>
+                <w:lang w:val="fr-CA"/>
+              </w:rPr>
+            </w:pPr>
+            <w:proofErr w:type="spellStart"/>
+            <w:r>
+              <w:rPr>
+                <w:rFonts w:cs="Consolas"/>
+                <w:lang w:val="fr-CA"/>
+              </w:rPr>
+              <w:t>RegularExpressionValidator</w:t>
+            </w:r>
+            <w:proofErr w:type="spellEnd"/>
+          </w:p>
+        </w:tc>
+        <w:tc>
+          <w:tcPr>
+            <w:tcW w:w="4390" w:type="dxa"/>
+          </w:tcPr>
+          <w:p>
+            <w:pPr>
+              <w:rPr>
+                <w:lang w:val="fr-CA"/>
+              </w:rPr>
+            </w:pPr>
+            <w:proofErr w:type="spellStart"/>
+            <w:r>
+              <w:rPr>
+                <w:lang w:val="fr-CA"/>
+              </w:rPr>
+              <w:t>regex</w:t>
+            </w:r>
+            <w:proofErr w:type="spellEnd"/>
+          </w:p>
+        </w:tc>
+      </w:tr>
+      <w:tr>
+        <w:tc>
+          <w:tcPr>
+            <w:tcW w:w="4390" w:type="dxa"/>
+          </w:tcPr>
+          <w:p>
+            <w:pPr>
+              <w:autoSpaceDE w:val="0"/>
+              <w:autoSpaceDN w:val="0"/>
+              <w:adjustRightInd w:val="0"/>
+              <w:rPr>
+                <w:rFonts w:cs="Consolas"/>
+                <w:lang w:val="fr-CA"/>
+              </w:rPr>
+            </w:pPr>
+            <w:proofErr w:type="spellStart"/>
+            <w:r>
+              <w:rPr>
+                <w:rFonts w:cs="Consolas"/>
+                <w:lang w:val="fr-CA"/>
+              </w:rPr>
+              <w:t>CompareValidator</w:t>
+            </w:r>
+            <w:proofErr w:type="spellEnd"/>
+          </w:p>
+        </w:tc>
+        <w:tc>
+          <w:tcPr>
+            <w:tcW w:w="4390" w:type="dxa"/>
+          </w:tcPr>
+          <w:p>
+            <w:pPr>
+              <w:rPr>
+                <w:lang w:val="fr-CA"/>
+              </w:rPr>
+            </w:pPr>
+            <w:r>
+              <w:rPr>
+                <w:lang w:val="fr-CA"/>
+              </w:rPr>
+              <w:t>cv</w:t>
+            </w:r>
+          </w:p>
+        </w:tc>
+      </w:tr>
+      <w:tr>
+        <w:tc>
+          <w:tcPr>
+            <w:tcW w:w="4390" w:type="dxa"/>
+          </w:tcPr>
+          <w:p>
+            <w:pPr>
+              <w:autoSpaceDE w:val="0"/>
+              <w:autoSpaceDN w:val="0"/>
+              <w:adjustRightInd w:val="0"/>
+              <w:rPr>
+                <w:rFonts w:cs="Consolas"/>
+                <w:lang w:val="fr-CA"/>
+              </w:rPr>
+            </w:pPr>
+            <w:proofErr w:type="spellStart"/>
+            <w:r>
+              <w:rPr>
+                <w:rFonts w:cs="Consolas"/>
+                <w:lang w:val="fr-CA"/>
+              </w:rPr>
+              <w:t>LinkButton</w:t>
+            </w:r>
+            <w:proofErr w:type="spellEnd"/>
+          </w:p>
+        </w:tc>
+        <w:tc>
+          <w:tcPr>
+            <w:tcW w:w="4390" w:type="dxa"/>
+          </w:tcPr>
+          <w:p>
+            <w:pPr>
+              <w:rPr>
+                <w:lang w:val="fr-CA"/>
+              </w:rPr>
+            </w:pPr>
+            <w:proofErr w:type="spellStart"/>
+            <w:r>
+              <w:rPr>
+                <w:lang w:val="fr-CA"/>
+              </w:rPr>
+              <w:t>lnkbtn</w:t>
+            </w:r>
+            <w:proofErr w:type="spellEnd"/>
+          </w:p>
+        </w:tc>
+      </w:tr>
+      <w:tr>
+        <w:tc>
+          <w:tcPr>
+            <w:tcW w:w="4390" w:type="dxa"/>
+          </w:tcPr>
+          <w:p>
+            <w:pPr>
+              <w:autoSpaceDE w:val="0"/>
+              <w:autoSpaceDN w:val="0"/>
+              <w:adjustRightInd w:val="0"/>
+              <w:rPr>
+                <w:rFonts w:cs="Consolas"/>
+                <w:lang w:val="fr-CA"/>
+              </w:rPr>
+            </w:pPr>
+            <w:proofErr w:type="spellStart"/>
+            <w:r>
+              <w:rPr>
+                <w:rFonts w:cs="Consolas"/>
+                <w:lang w:val="fr-CA"/>
+              </w:rPr>
+              <w:t>MultiView</w:t>
+            </w:r>
+            <w:proofErr w:type="spellEnd"/>
+          </w:p>
+        </w:tc>
+        <w:tc>
+          <w:tcPr>
+            <w:tcW w:w="4390" w:type="dxa"/>
+          </w:tcPr>
+          <w:p>
+            <w:pPr>
+              <w:rPr>
+                <w:lang w:val="fr-CA"/>
+              </w:rPr>
+            </w:pPr>
+            <w:proofErr w:type="spellStart"/>
+            <w:r>
+              <w:rPr>
+                <w:lang w:val="fr-CA"/>
+              </w:rPr>
+              <w:t>mview</w:t>
+            </w:r>
+            <w:proofErr w:type="spellEnd"/>
+          </w:p>
+        </w:tc>
+      </w:tr>
+      <w:tr>
+        <w:tc>
+          <w:tcPr>
+            <w:tcW w:w="4390" w:type="dxa"/>
+          </w:tcPr>
+          <w:p>
+            <w:pPr>
+              <w:autoSpaceDE w:val="0"/>
+              <w:autoSpaceDN w:val="0"/>
+              <w:adjustRightInd w:val="0"/>
+              <w:rPr>
+                <w:rFonts w:cs="Consolas"/>
+                <w:lang w:val="fr-CA"/>
+              </w:rPr>
+            </w:pPr>
+            <w:proofErr w:type="spellStart"/>
+            <w:r>
+              <w:rPr>
+                <w:rFonts w:cs="Consolas"/>
+                <w:lang w:val="fr-CA"/>
+              </w:rPr>
+              <w:t>ValidationSummary</w:t>
+            </w:r>
+            <w:proofErr w:type="spellEnd"/>
+          </w:p>
+        </w:tc>
+        <w:tc>
+          <w:tcPr>
+            <w:tcW w:w="4390" w:type="dxa"/>
+          </w:tcPr>
+          <w:p>
+            <w:pPr>
+              <w:rPr>
+                <w:lang w:val="fr-CA"/>
+              </w:rPr>
+            </w:pPr>
+            <w:r>
+              <w:rPr>
+                <w:lang w:val="fr-CA"/>
+              </w:rPr>
+              <w:t>vs</w:t>
+            </w:r>
+          </w:p>
+        </w:tc>
+      </w:tr>
+      <w:tr>
+        <w:tc>
+          <w:tcPr>
+            <w:tcW w:w="4390" w:type="dxa"/>
+          </w:tcPr>
+          <w:p>
+            <w:pPr>
+              <w:autoSpaceDE w:val="0"/>
+              <w:autoSpaceDN w:val="0"/>
+              <w:adjustRightInd w:val="0"/>
+              <w:rPr>
+                <w:rFonts w:cs="Consolas"/>
+                <w:lang w:val="fr-CA"/>
+              </w:rPr>
+            </w:pPr>
+            <w:proofErr w:type="spellStart"/>
+            <w:r>
+              <w:rPr>
+                <w:rFonts w:cs="Consolas"/>
+                <w:lang w:val="fr-CA"/>
+              </w:rPr>
+              <w:t>ScriptManager</w:t>
+            </w:r>
+            <w:proofErr w:type="spellEnd"/>
+          </w:p>
+        </w:tc>
+        <w:tc>
+          <w:tcPr>
+            <w:tcW w:w="4390" w:type="dxa"/>
+          </w:tcPr>
+          <w:p>
+            <w:pPr>
+              <w:rPr>
+                <w:lang w:val="fr-CA"/>
+              </w:rPr>
+            </w:pPr>
+            <w:proofErr w:type="spellStart"/>
+            <w:r>
+              <w:rPr>
+                <w:lang w:val="fr-CA"/>
+              </w:rPr>
+              <w:t>sm</w:t>
+            </w:r>
+            <w:proofErr w:type="spellEnd"/>
+          </w:p>
+        </w:tc>
+      </w:tr>
+    </w:tbl>
+    <w:p>
+      <w:pPr>
+        <w:rPr>
+          <w:lang w:val="fr-CA"/>
+        </w:rPr>
+      </w:pPr>
+    </w:p>
+    <w:p>
+      <w:pPr>
+        <w:pStyle w:val="Paragraphedeliste"/>
+        <w:numPr>
+          <w:ilvl w:val="0"/>
+          <w:numId w:val="11"/>
+        </w:numPr>
+        <w:spacing w:before="0" w:after="200"/>
+        <w:rPr>
+          <w:lang w:val="fr-CA"/>
+        </w:rPr>
+      </w:pPr>
+      <w:r>
+        <w:rPr>
+          <w:lang w:val="fr-CA"/>
+        </w:rPr>
+        <w:t xml:space="preserve">Tous les </w:t>
+      </w:r>
+      <w:proofErr w:type="spellStart"/>
+      <w:r>
+        <w:rPr>
+          <w:lang w:val="fr-CA"/>
+        </w:rPr>
+        <w:t>LinkButton</w:t>
+      </w:r>
+      <w:proofErr w:type="spellEnd"/>
+      <w:r>
+        <w:rPr>
+          <w:lang w:val="fr-CA"/>
+        </w:rPr>
+        <w:t xml:space="preserve"> n’étant pas dans le menu du site doivent se plier aux exigences suivantes :</w:t>
+      </w:r>
+    </w:p>
+    <w:p>
+      <w:pPr>
+        <w:pStyle w:val="Paragraphedeliste"/>
+        <w:numPr>
+          <w:ilvl w:val="1"/>
+          <w:numId w:val="11"/>
+        </w:numPr>
+        <w:spacing w:before="0" w:after="200"/>
+        <w:rPr>
+          <w:lang w:val="fr-CA"/>
+        </w:rPr>
+      </w:pPr>
+      <w:r>
+        <w:rPr>
+          <w:lang w:val="fr-CA"/>
+        </w:rPr>
+        <w:t>Avoir la couleur rouge en fond, une bordure blanche de 1 pixel et le texte du contrôle en blanc lorsque la souris n’est pas par-dessus.</w:t>
+      </w:r>
+    </w:p>
+    <w:p>
+      <w:pPr>
+        <w:pStyle w:val="Paragraphedeliste"/>
+        <w:numPr>
+          <w:ilvl w:val="1"/>
+          <w:numId w:val="11"/>
+        </w:numPr>
+        <w:spacing w:before="0" w:after="200"/>
+        <w:rPr>
+          <w:lang w:val="fr-CA"/>
+        </w:rPr>
+      </w:pPr>
+      <w:r>
+        <w:rPr>
+          <w:lang w:val="fr-CA"/>
+        </w:rPr>
+        <w:t>Avoir la couleur noire en fond, une bordure blanche de 1 pixel et le texte du contrôle en rouge lorsque la souris est par-dessus.</w:t>
+      </w:r>
+    </w:p>
+    <w:p>
+      <w:pPr>
+        <w:rPr>
+          <w:lang w:val="fr-CA"/>
+        </w:rPr>
+      </w:pPr>
     </w:p>
     <w:sectPr>
       <w:headerReference w:type="default" r:id="rId35"/>
@@ -21393,7 +22346,7 @@
               <v:shape id="_x0000_i1025" type="#_x0000_t75" style="width:146.8pt;height:41.15pt" o:ole="">
                 <v:imagedata r:id="rId1" o:title=""/>
               </v:shape>
-              <o:OLEObject Type="Embed" ProgID="PBrush" ShapeID="_x0000_i1025" DrawAspect="Content" ObjectID="_1415449372" r:id="rId2"/>
+              <o:OLEObject Type="Embed" ProgID="PBrush" ShapeID="_x0000_i1025" DrawAspect="Content" ObjectID="_1416047788" r:id="rId2"/>
             </w:object>
           </w:r>
           <w:r>
@@ -21476,7 +22429,7 @@
               <w:color w:val="F95F56"/>
               <w:lang w:val="fr-FR"/>
             </w:rPr>
-            <w:t>3</w:t>
+            <w:t>4</w:t>
           </w:r>
           <w:r>
             <w:rPr>
@@ -22430,6 +23383,92 @@
       </w:pPr>
     </w:lvl>
   </w:abstractNum>
+  <w:abstractNum w:abstractNumId="10">
+    <w:nsid w:val="7BCA4C8A"/>
+    <w:multiLevelType w:val="hybridMultilevel"/>
+    <w:tmpl w:val="4CE2CD9C"/>
+    <w:lvl w:ilvl="0" w:tplc="0C0C000F">
+      <w:start w:val="1"/>
+      <w:numFmt w:val="decimal"/>
+      <w:lvlText w:val="%1."/>
+      <w:lvlJc w:val="left"/>
+      <w:pPr>
+        <w:ind w:left="720" w:hanging="360"/>
+      </w:pPr>
+    </w:lvl>
+    <w:lvl w:ilvl="1" w:tplc="0C0C0019">
+      <w:start w:val="1"/>
+      <w:numFmt w:val="lowerLetter"/>
+      <w:lvlText w:val="%2."/>
+      <w:lvlJc w:val="left"/>
+      <w:pPr>
+        <w:ind w:left="1440" w:hanging="360"/>
+      </w:pPr>
+    </w:lvl>
+    <w:lvl w:ilvl="2" w:tplc="0C0C001B" w:tentative="1">
+      <w:start w:val="1"/>
+      <w:numFmt w:val="lowerRoman"/>
+      <w:lvlText w:val="%3."/>
+      <w:lvlJc w:val="right"/>
+      <w:pPr>
+        <w:ind w:left="2160" w:hanging="180"/>
+      </w:pPr>
+    </w:lvl>
+    <w:lvl w:ilvl="3" w:tplc="0C0C000F" w:tentative="1">
+      <w:start w:val="1"/>
+      <w:numFmt w:val="decimal"/>
+      <w:lvlText w:val="%4."/>
+      <w:lvlJc w:val="left"/>
+      <w:pPr>
+        <w:ind w:left="2880" w:hanging="360"/>
+      </w:pPr>
+    </w:lvl>
+    <w:lvl w:ilvl="4" w:tplc="0C0C0019" w:tentative="1">
+      <w:start w:val="1"/>
+      <w:numFmt w:val="lowerLetter"/>
+      <w:lvlText w:val="%5."/>
+      <w:lvlJc w:val="left"/>
+      <w:pPr>
+        <w:ind w:left="3600" w:hanging="360"/>
+      </w:pPr>
+    </w:lvl>
+    <w:lvl w:ilvl="5" w:tplc="0C0C001B" w:tentative="1">
+      <w:start w:val="1"/>
+      <w:numFmt w:val="lowerRoman"/>
+      <w:lvlText w:val="%6."/>
+      <w:lvlJc w:val="right"/>
+      <w:pPr>
+        <w:ind w:left="4320" w:hanging="180"/>
+      </w:pPr>
+    </w:lvl>
+    <w:lvl w:ilvl="6" w:tplc="0C0C000F" w:tentative="1">
+      <w:start w:val="1"/>
+      <w:numFmt w:val="decimal"/>
+      <w:lvlText w:val="%7."/>
+      <w:lvlJc w:val="left"/>
+      <w:pPr>
+        <w:ind w:left="5040" w:hanging="360"/>
+      </w:pPr>
+    </w:lvl>
+    <w:lvl w:ilvl="7" w:tplc="0C0C0019" w:tentative="1">
+      <w:start w:val="1"/>
+      <w:numFmt w:val="lowerLetter"/>
+      <w:lvlText w:val="%8."/>
+      <w:lvlJc w:val="left"/>
+      <w:pPr>
+        <w:ind w:left="5760" w:hanging="360"/>
+      </w:pPr>
+    </w:lvl>
+    <w:lvl w:ilvl="8" w:tplc="0C0C001B" w:tentative="1">
+      <w:start w:val="1"/>
+      <w:numFmt w:val="lowerRoman"/>
+      <w:lvlText w:val="%9."/>
+      <w:lvlJc w:val="right"/>
+      <w:pPr>
+        <w:ind w:left="6480" w:hanging="180"/>
+      </w:pPr>
+    </w:lvl>
+  </w:abstractNum>
   <w:num w:numId="1">
     <w:abstractNumId w:val="7"/>
   </w:num>
@@ -22459,6 +23498,9 @@
   </w:num>
   <w:num w:numId="10">
     <w:abstractNumId w:val="5"/>
+  </w:num>
+  <w:num w:numId="11">
+    <w:abstractNumId w:val="10"/>
   </w:num>
 </w:numbering>
 </file>
@@ -23417,7 +24459,6 @@
     <w:name w:val="List Paragraph"/>
     <w:basedOn w:val="Normal"/>
     <w:uiPriority w:val="34"/>
-    <w:semiHidden/>
     <w:qFormat/>
     <w:rsid w:val="00741EEF"/>
     <w:pPr>
@@ -24505,6 +25546,13 @@
     <w:pitch w:val="variable"/>
     <w:sig w:usb0="E10002FF" w:usb1="4000ACFF" w:usb2="00000009" w:usb3="00000000" w:csb0="0000019F" w:csb1="00000000"/>
   </w:font>
+  <w:font w:name="Consolas">
+    <w:panose1 w:val="020B0609020204030204"/>
+    <w:charset w:val="00"/>
+    <w:family w:val="modern"/>
+    <w:pitch w:val="fixed"/>
+    <w:sig w:usb0="E10002FF" w:usb1="4000FCFF" w:usb2="00000009" w:usb3="00000000" w:csb0="0000019F" w:csb1="00000000"/>
+  </w:font>
 </w:fonts>
 </file>
 
@@ -24535,6 +25583,7 @@
     <w:rsid w:val="00D363B6"/>
     <w:rsid w:val="00E25C85"/>
     <w:rsid w:val="00E362F8"/>
+    <w:rsid w:val="00EE1428"/>
     <w:rsid w:val="00F570B0"/>
     <w:rsid w:val="00F725B4"/>
   </w:rsids>
@@ -25258,7 +26307,7 @@
 </file>
 
 <file path=customXml/itemProps2.xml><?xml version="1.0" encoding="utf-8"?>
-<ds:datastoreItem xmlns:ds="http://schemas.openxmlformats.org/officeDocument/2006/customXml" ds:itemID="{361F627C-80A1-4C1E-9B65-318CC80F1553}">
+<ds:datastoreItem xmlns:ds="http://schemas.openxmlformats.org/officeDocument/2006/customXml" ds:itemID="{BE053507-0CC0-4DEB-B4B5-B607D065145C}">
   <ds:schemaRefs>
     <ds:schemaRef ds:uri="http://schemas.openxmlformats.org/officeDocument/2006/bibliography"/>
   </ds:schemaRefs>

</xml_diff>